<commit_message>
Cap nhat ngay 24/4/2020
</commit_message>
<xml_diff>
--- a/Bao cao BTL Linux-175A071309-175A071125.docx
+++ b/Bao cao BTL Linux-175A071309-175A071125.docx
@@ -753,7 +753,23 @@
                 <w:sz w:val="32"/>
                 <w:szCs w:val="32"/>
               </w:rPr>
-              <w:t>- Cai đặt Zimbra trên máy trạm, vps</w:t>
+              <w:t>- C</w:t>
+            </w:r>
+            <w:r>
+              <w:rPr>
+                <w:rFonts w:ascii="Barlow Condensed" w:hAnsi="Barlow Condensed"/>
+                <w:sz w:val="32"/>
+                <w:szCs w:val="32"/>
+              </w:rPr>
+              <w:t>à</w:t>
+            </w:r>
+            <w:r>
+              <w:rPr>
+                <w:rFonts w:ascii="Barlow Condensed" w:hAnsi="Barlow Condensed"/>
+                <w:sz w:val="32"/>
+                <w:szCs w:val="32"/>
+              </w:rPr>
+              <w:t>i đặt Zimbra trên máy trạm, vps</w:t>
             </w:r>
           </w:p>
           <w:p>
@@ -955,6 +971,16 @@
               </w:rPr>
               <w:t>: 50%</w:t>
             </w:r>
+          </w:p>
+          <w:p>
+            <w:pPr>
+              <w:spacing w:after="0" w:line="312" w:lineRule="auto"/>
+              <w:rPr>
+                <w:rFonts w:ascii="Barlow Condensed" w:hAnsi="Barlow Condensed"/>
+                <w:sz w:val="32"/>
+                <w:szCs w:val="32"/>
+              </w:rPr>
+            </w:pPr>
           </w:p>
         </w:tc>
       </w:tr>
@@ -5854,6 +5880,378 @@
           <w:szCs w:val="32"/>
         </w:rPr>
       </w:pPr>
+      <w:proofErr w:type="spellStart"/>
+      <w:r>
+        <w:rPr>
+          <w:rFonts w:ascii="Barlow Condensed" w:hAnsi="Barlow Condensed"/>
+          <w:sz w:val="32"/>
+          <w:szCs w:val="32"/>
+          <w:lang w:val="en-US"/>
+        </w:rPr>
+        <w:t>Cấu</w:t>
+      </w:r>
+      <w:proofErr w:type="spellEnd"/>
+      <w:r>
+        <w:rPr>
+          <w:rFonts w:ascii="Barlow Condensed" w:hAnsi="Barlow Condensed"/>
+          <w:sz w:val="32"/>
+          <w:szCs w:val="32"/>
+          <w:lang w:val="en-US"/>
+        </w:rPr>
+        <w:t xml:space="preserve"> </w:t>
+      </w:r>
+      <w:proofErr w:type="spellStart"/>
+      <w:r>
+        <w:rPr>
+          <w:rFonts w:ascii="Barlow Condensed" w:hAnsi="Barlow Condensed"/>
+          <w:sz w:val="32"/>
+          <w:szCs w:val="32"/>
+          <w:lang w:val="en-US"/>
+        </w:rPr>
+        <w:t>hình</w:t>
+      </w:r>
+      <w:proofErr w:type="spellEnd"/>
+      <w:r>
+        <w:rPr>
+          <w:rFonts w:ascii="Barlow Condensed" w:hAnsi="Barlow Condensed"/>
+          <w:sz w:val="32"/>
+          <w:szCs w:val="32"/>
+          <w:lang w:val="en-US"/>
+        </w:rPr>
+        <w:t xml:space="preserve"> </w:t>
+      </w:r>
+      <w:proofErr w:type="spellStart"/>
+      <w:r>
+        <w:rPr>
+          <w:rFonts w:ascii="Barlow Condensed" w:hAnsi="Barlow Condensed"/>
+          <w:sz w:val="32"/>
+          <w:szCs w:val="32"/>
+          <w:lang w:val="en-US"/>
+        </w:rPr>
+        <w:t>máy</w:t>
+      </w:r>
+      <w:proofErr w:type="spellEnd"/>
+      <w:r>
+        <w:rPr>
+          <w:rFonts w:ascii="Barlow Condensed" w:hAnsi="Barlow Condensed"/>
+          <w:sz w:val="32"/>
+          <w:szCs w:val="32"/>
+          <w:lang w:val="en-US"/>
+        </w:rPr>
+        <w:t xml:space="preserve"> </w:t>
+      </w:r>
+      <w:proofErr w:type="spellStart"/>
+      <w:r>
+        <w:rPr>
+          <w:rFonts w:ascii="Barlow Condensed" w:hAnsi="Barlow Condensed"/>
+          <w:sz w:val="32"/>
+          <w:szCs w:val="32"/>
+          <w:lang w:val="en-US"/>
+        </w:rPr>
+        <w:t>không</w:t>
+      </w:r>
+      <w:proofErr w:type="spellEnd"/>
+      <w:r>
+        <w:rPr>
+          <w:rFonts w:ascii="Barlow Condensed" w:hAnsi="Barlow Condensed"/>
+          <w:sz w:val="32"/>
+          <w:szCs w:val="32"/>
+          <w:lang w:val="en-US"/>
+        </w:rPr>
+        <w:t xml:space="preserve"> </w:t>
+      </w:r>
+      <w:proofErr w:type="spellStart"/>
+      <w:r>
+        <w:rPr>
+          <w:rFonts w:ascii="Barlow Condensed" w:hAnsi="Barlow Condensed"/>
+          <w:sz w:val="32"/>
+          <w:szCs w:val="32"/>
+          <w:lang w:val="en-US"/>
+        </w:rPr>
+        <w:t>đủ</w:t>
+      </w:r>
+      <w:proofErr w:type="spellEnd"/>
+      <w:r>
+        <w:rPr>
+          <w:rFonts w:ascii="Barlow Condensed" w:hAnsi="Barlow Condensed"/>
+          <w:sz w:val="32"/>
+          <w:szCs w:val="32"/>
+          <w:lang w:val="en-US"/>
+        </w:rPr>
+        <w:t xml:space="preserve"> </w:t>
+      </w:r>
+      <w:proofErr w:type="spellStart"/>
+      <w:r>
+        <w:rPr>
+          <w:rFonts w:ascii="Barlow Condensed" w:hAnsi="Barlow Condensed"/>
+          <w:sz w:val="32"/>
+          <w:szCs w:val="32"/>
+          <w:lang w:val="en-US"/>
+        </w:rPr>
+        <w:t>yêu</w:t>
+      </w:r>
+      <w:proofErr w:type="spellEnd"/>
+      <w:r>
+        <w:rPr>
+          <w:rFonts w:ascii="Barlow Condensed" w:hAnsi="Barlow Condensed"/>
+          <w:sz w:val="32"/>
+          <w:szCs w:val="32"/>
+          <w:lang w:val="en-US"/>
+        </w:rPr>
+        <w:t xml:space="preserve"> </w:t>
+      </w:r>
+      <w:proofErr w:type="spellStart"/>
+      <w:r>
+        <w:rPr>
+          <w:rFonts w:ascii="Barlow Condensed" w:hAnsi="Barlow Condensed"/>
+          <w:sz w:val="32"/>
+          <w:szCs w:val="32"/>
+          <w:lang w:val="en-US"/>
+        </w:rPr>
+        <w:t>cầu</w:t>
+      </w:r>
+      <w:proofErr w:type="spellEnd"/>
+    </w:p>
+    <w:p>
+      <w:pPr>
+        <w:pStyle w:val="ListParagraph"/>
+        <w:numPr>
+          <w:ilvl w:val="0"/>
+          <w:numId w:val="10"/>
+        </w:numPr>
+        <w:spacing w:after="0" w:line="240" w:lineRule="auto"/>
+        <w:rPr>
+          <w:rFonts w:ascii="Barlow Condensed" w:hAnsi="Barlow Condensed"/>
+          <w:sz w:val="32"/>
+          <w:szCs w:val="32"/>
+        </w:rPr>
+      </w:pPr>
+      <w:proofErr w:type="spellStart"/>
+      <w:r>
+        <w:rPr>
+          <w:rFonts w:ascii="Barlow Condensed" w:hAnsi="Barlow Condensed"/>
+          <w:sz w:val="32"/>
+          <w:szCs w:val="32"/>
+          <w:lang w:val="en-US"/>
+        </w:rPr>
+        <w:t>Tài</w:t>
+      </w:r>
+      <w:proofErr w:type="spellEnd"/>
+      <w:r>
+        <w:rPr>
+          <w:rFonts w:ascii="Barlow Condensed" w:hAnsi="Barlow Condensed"/>
+          <w:sz w:val="32"/>
+          <w:szCs w:val="32"/>
+          <w:lang w:val="en-US"/>
+        </w:rPr>
+        <w:t xml:space="preserve"> </w:t>
+      </w:r>
+      <w:proofErr w:type="spellStart"/>
+      <w:r>
+        <w:rPr>
+          <w:rFonts w:ascii="Barlow Condensed" w:hAnsi="Barlow Condensed"/>
+          <w:sz w:val="32"/>
+          <w:szCs w:val="32"/>
+          <w:lang w:val="en-US"/>
+        </w:rPr>
+        <w:t>liệu</w:t>
+      </w:r>
+      <w:proofErr w:type="spellEnd"/>
+      <w:r>
+        <w:rPr>
+          <w:rFonts w:ascii="Barlow Condensed" w:hAnsi="Barlow Condensed"/>
+          <w:sz w:val="32"/>
+          <w:szCs w:val="32"/>
+          <w:lang w:val="en-US"/>
+        </w:rPr>
+        <w:t xml:space="preserve"> </w:t>
+      </w:r>
+      <w:proofErr w:type="spellStart"/>
+      <w:r>
+        <w:rPr>
+          <w:rFonts w:ascii="Barlow Condensed" w:hAnsi="Barlow Condensed"/>
+          <w:sz w:val="32"/>
+          <w:szCs w:val="32"/>
+          <w:lang w:val="en-US"/>
+        </w:rPr>
+        <w:t>thương</w:t>
+      </w:r>
+      <w:proofErr w:type="spellEnd"/>
+      <w:r>
+        <w:rPr>
+          <w:rFonts w:ascii="Barlow Condensed" w:hAnsi="Barlow Condensed"/>
+          <w:sz w:val="32"/>
+          <w:szCs w:val="32"/>
+          <w:lang w:val="en-US"/>
+        </w:rPr>
+        <w:t xml:space="preserve"> </w:t>
+      </w:r>
+      <w:proofErr w:type="spellStart"/>
+      <w:r>
+        <w:rPr>
+          <w:rFonts w:ascii="Barlow Condensed" w:hAnsi="Barlow Condensed"/>
+          <w:sz w:val="32"/>
+          <w:szCs w:val="32"/>
+          <w:lang w:val="en-US"/>
+        </w:rPr>
+        <w:t>mại</w:t>
+      </w:r>
+      <w:proofErr w:type="spellEnd"/>
+      <w:r>
+        <w:rPr>
+          <w:rFonts w:ascii="Barlow Condensed" w:hAnsi="Barlow Condensed"/>
+          <w:sz w:val="32"/>
+          <w:szCs w:val="32"/>
+          <w:lang w:val="en-US"/>
+        </w:rPr>
+        <w:t xml:space="preserve"> </w:t>
+      </w:r>
+      <w:proofErr w:type="spellStart"/>
+      <w:r>
+        <w:rPr>
+          <w:rFonts w:ascii="Barlow Condensed" w:hAnsi="Barlow Condensed"/>
+          <w:sz w:val="32"/>
+          <w:szCs w:val="32"/>
+          <w:lang w:val="en-US"/>
+        </w:rPr>
+        <w:t>thì</w:t>
+      </w:r>
+      <w:proofErr w:type="spellEnd"/>
+      <w:r>
+        <w:rPr>
+          <w:rFonts w:ascii="Barlow Condensed" w:hAnsi="Barlow Condensed"/>
+          <w:sz w:val="32"/>
+          <w:szCs w:val="32"/>
+          <w:lang w:val="en-US"/>
+        </w:rPr>
+        <w:t xml:space="preserve"> </w:t>
+      </w:r>
+      <w:proofErr w:type="spellStart"/>
+      <w:r>
+        <w:rPr>
+          <w:rFonts w:ascii="Barlow Condensed" w:hAnsi="Barlow Condensed"/>
+          <w:sz w:val="32"/>
+          <w:szCs w:val="32"/>
+          <w:lang w:val="en-US"/>
+        </w:rPr>
+        <w:t>nhiều</w:t>
+      </w:r>
+      <w:proofErr w:type="spellEnd"/>
+      <w:r>
+        <w:rPr>
+          <w:rFonts w:ascii="Barlow Condensed" w:hAnsi="Barlow Condensed"/>
+          <w:sz w:val="32"/>
+          <w:szCs w:val="32"/>
+          <w:lang w:val="en-US"/>
+        </w:rPr>
+        <w:t xml:space="preserve"> </w:t>
+      </w:r>
+      <w:proofErr w:type="spellStart"/>
+      <w:r>
+        <w:rPr>
+          <w:rFonts w:ascii="Barlow Condensed" w:hAnsi="Barlow Condensed"/>
+          <w:sz w:val="32"/>
+          <w:szCs w:val="32"/>
+          <w:lang w:val="en-US"/>
+        </w:rPr>
+        <w:t>nhưng</w:t>
+      </w:r>
+      <w:proofErr w:type="spellEnd"/>
+      <w:r>
+        <w:rPr>
+          <w:rFonts w:ascii="Barlow Condensed" w:hAnsi="Barlow Condensed"/>
+          <w:sz w:val="32"/>
+          <w:szCs w:val="32"/>
+          <w:lang w:val="en-US"/>
+        </w:rPr>
+        <w:t xml:space="preserve"> </w:t>
+      </w:r>
+      <w:proofErr w:type="spellStart"/>
+      <w:r>
+        <w:rPr>
+          <w:rFonts w:ascii="Barlow Condensed" w:hAnsi="Barlow Condensed"/>
+          <w:sz w:val="32"/>
+          <w:szCs w:val="32"/>
+          <w:lang w:val="en-US"/>
+        </w:rPr>
+        <w:t>tài</w:t>
+      </w:r>
+      <w:proofErr w:type="spellEnd"/>
+      <w:r>
+        <w:rPr>
+          <w:rFonts w:ascii="Barlow Condensed" w:hAnsi="Barlow Condensed"/>
+          <w:sz w:val="32"/>
+          <w:szCs w:val="32"/>
+          <w:lang w:val="en-US"/>
+        </w:rPr>
+        <w:t xml:space="preserve"> </w:t>
+      </w:r>
+      <w:proofErr w:type="spellStart"/>
+      <w:r>
+        <w:rPr>
+          <w:rFonts w:ascii="Barlow Condensed" w:hAnsi="Barlow Condensed"/>
+          <w:sz w:val="32"/>
+          <w:szCs w:val="32"/>
+          <w:lang w:val="en-US"/>
+        </w:rPr>
+        <w:t>liệu</w:t>
+      </w:r>
+      <w:proofErr w:type="spellEnd"/>
+      <w:r>
+        <w:rPr>
+          <w:rFonts w:ascii="Barlow Condensed" w:hAnsi="Barlow Condensed"/>
+          <w:sz w:val="32"/>
+          <w:szCs w:val="32"/>
+          <w:lang w:val="en-US"/>
+        </w:rPr>
+        <w:t xml:space="preserve"> </w:t>
+      </w:r>
+      <w:proofErr w:type="spellStart"/>
+      <w:r>
+        <w:rPr>
+          <w:rFonts w:ascii="Barlow Condensed" w:hAnsi="Barlow Condensed"/>
+          <w:sz w:val="32"/>
+          <w:szCs w:val="32"/>
+          <w:lang w:val="en-US"/>
+        </w:rPr>
+        <w:t>học</w:t>
+      </w:r>
+      <w:proofErr w:type="spellEnd"/>
+      <w:r>
+        <w:rPr>
+          <w:rFonts w:ascii="Barlow Condensed" w:hAnsi="Barlow Condensed"/>
+          <w:sz w:val="32"/>
+          <w:szCs w:val="32"/>
+          <w:lang w:val="en-US"/>
+        </w:rPr>
+        <w:t xml:space="preserve"> </w:t>
+      </w:r>
+      <w:proofErr w:type="spellStart"/>
+      <w:r>
+        <w:rPr>
+          <w:rFonts w:ascii="Barlow Condensed" w:hAnsi="Barlow Condensed"/>
+          <w:sz w:val="32"/>
+          <w:szCs w:val="32"/>
+          <w:lang w:val="en-US"/>
+        </w:rPr>
+        <w:t>ít</w:t>
+      </w:r>
+      <w:proofErr w:type="spellEnd"/>
+    </w:p>
+    <w:p>
+      <w:pPr>
+        <w:pStyle w:val="ListParagraph"/>
+        <w:numPr>
+          <w:ilvl w:val="0"/>
+          <w:numId w:val="10"/>
+        </w:numPr>
+        <w:spacing w:after="0" w:line="240" w:lineRule="auto"/>
+        <w:rPr>
+          <w:rFonts w:ascii="Barlow Condensed" w:hAnsi="Barlow Condensed"/>
+          <w:sz w:val="32"/>
+          <w:szCs w:val="32"/>
+        </w:rPr>
+      </w:pPr>
     </w:p>
     <w:p>
       <w:pPr>
@@ -5884,8 +6282,6 @@
           <w:lang w:val="en-US"/>
         </w:rPr>
       </w:pPr>
-      <w:bookmarkStart w:id="0" w:name="_GoBack"/>
-      <w:bookmarkEnd w:id="0"/>
     </w:p>
     <w:p>
       <w:pPr>
@@ -6547,6 +6943,158 @@
         </w:rPr>
         <w:t xml:space="preserve"> </w:t>
       </w:r>
+    </w:p>
+    <w:p>
+      <w:pPr>
+        <w:spacing w:line="312" w:lineRule="auto"/>
+        <w:rPr>
+          <w:rFonts w:ascii="Barlow Condensed" w:hAnsi="Barlow Condensed"/>
+          <w:sz w:val="32"/>
+          <w:szCs w:val="32"/>
+        </w:rPr>
+      </w:pPr>
+      <w:proofErr w:type="spellStart"/>
+      <w:r>
+        <w:rPr>
+          <w:rFonts w:ascii="Barlow Condensed" w:hAnsi="Barlow Condensed"/>
+          <w:sz w:val="32"/>
+          <w:szCs w:val="32"/>
+          <w:lang w:val="en-US"/>
+        </w:rPr>
+        <w:t>Trên</w:t>
+      </w:r>
+      <w:proofErr w:type="spellEnd"/>
+      <w:r>
+        <w:rPr>
+          <w:rFonts w:ascii="Barlow Condensed" w:hAnsi="Barlow Condensed"/>
+          <w:sz w:val="32"/>
+          <w:szCs w:val="32"/>
+          <w:lang w:val="en-US"/>
+        </w:rPr>
+        <w:t xml:space="preserve"> </w:t>
+      </w:r>
+      <w:proofErr w:type="spellStart"/>
+      <w:r>
+        <w:rPr>
+          <w:rFonts w:ascii="Barlow Condensed" w:hAnsi="Barlow Condensed"/>
+          <w:sz w:val="32"/>
+          <w:szCs w:val="32"/>
+          <w:lang w:val="en-US"/>
+        </w:rPr>
+        <w:t>phiên</w:t>
+      </w:r>
+      <w:proofErr w:type="spellEnd"/>
+      <w:r>
+        <w:rPr>
+          <w:rFonts w:ascii="Barlow Condensed" w:hAnsi="Barlow Condensed"/>
+          <w:sz w:val="32"/>
+          <w:szCs w:val="32"/>
+          <w:lang w:val="en-US"/>
+        </w:rPr>
+        <w:t xml:space="preserve"> </w:t>
+      </w:r>
+      <w:proofErr w:type="spellStart"/>
+      <w:r>
+        <w:rPr>
+          <w:rFonts w:ascii="Barlow Condensed" w:hAnsi="Barlow Condensed"/>
+          <w:sz w:val="32"/>
+          <w:szCs w:val="32"/>
+          <w:lang w:val="en-US"/>
+        </w:rPr>
+        <w:t>bản</w:t>
+      </w:r>
+      <w:proofErr w:type="spellEnd"/>
+      <w:r>
+        <w:rPr>
+          <w:rFonts w:ascii="Barlow Condensed" w:hAnsi="Barlow Condensed"/>
+          <w:sz w:val="32"/>
+          <w:szCs w:val="32"/>
+          <w:lang w:val="en-US"/>
+        </w:rPr>
+        <w:t xml:space="preserve"> Desktop</w:t>
+      </w:r>
+      <w:r>
+        <w:rPr>
+          <w:rFonts w:ascii="Barlow Condensed" w:hAnsi="Barlow Condensed"/>
+          <w:sz w:val="32"/>
+          <w:szCs w:val="32"/>
+        </w:rPr>
+        <w:t xml:space="preserve"> Zimbra có </w:t>
+      </w:r>
+      <w:r>
+        <w:rPr>
+          <w:rFonts w:ascii="Barlow Condensed" w:hAnsi="Barlow Condensed"/>
+          <w:sz w:val="32"/>
+          <w:szCs w:val="32"/>
+        </w:rPr>
+        <w:t>soạn, chỉnh sửa, xóa, trả lời email một cách dễ dàng, hỗ trợ kéo và thả tin nhắn vào các thư mục mới hoặc thùng rác. Đồng thời, có thể duyệt từng thư riêng lẻ giống như Yahoo hay Hotmail hoặc có thể gộp tất cả các thư của cùng một người thành một thư duy nhất để tiện theo dõi và phản hồi, tính năng này là mặc định với Gmail</w:t>
+      </w:r>
+    </w:p>
+    <w:p>
+      <w:pPr>
+        <w:spacing w:line="312" w:lineRule="auto"/>
+        <w:rPr>
+          <w:rFonts w:ascii="Barlow Condensed" w:hAnsi="Barlow Condensed"/>
+          <w:sz w:val="32"/>
+          <w:szCs w:val="32"/>
+        </w:rPr>
+      </w:pPr>
+      <w:r>
+        <w:rPr>
+          <w:rFonts w:ascii="Barlow Condensed" w:hAnsi="Barlow Condensed"/>
+          <w:sz w:val="32"/>
+          <w:szCs w:val="32"/>
+        </w:rPr>
+        <w:t>Cập nhật trong 1 tuần qua đến ngày ( 24/4/2020)</w:t>
+      </w:r>
+    </w:p>
+    <w:p>
+      <w:pPr>
+        <w:pStyle w:val="ListParagraph"/>
+        <w:numPr>
+          <w:ilvl w:val="0"/>
+          <w:numId w:val="11"/>
+        </w:numPr>
+        <w:spacing w:line="312" w:lineRule="auto"/>
+        <w:rPr>
+          <w:rFonts w:ascii="Barlow Condensed" w:hAnsi="Barlow Condensed"/>
+          <w:sz w:val="32"/>
+          <w:szCs w:val="32"/>
+        </w:rPr>
+      </w:pPr>
+      <w:r>
+        <w:rPr>
+          <w:rFonts w:ascii="Barlow Condensed" w:hAnsi="Barlow Condensed"/>
+          <w:sz w:val="32"/>
+          <w:szCs w:val="32"/>
+        </w:rPr>
+        <w:t>Công việc hoàn thành được 60%</w:t>
+      </w:r>
+    </w:p>
+    <w:p>
+      <w:pPr>
+        <w:pStyle w:val="ListParagraph"/>
+        <w:numPr>
+          <w:ilvl w:val="0"/>
+          <w:numId w:val="11"/>
+        </w:numPr>
+        <w:spacing w:line="312" w:lineRule="auto"/>
+        <w:rPr>
+          <w:rFonts w:ascii="Barlow Condensed" w:hAnsi="Barlow Condensed"/>
+          <w:sz w:val="32"/>
+          <w:szCs w:val="32"/>
+        </w:rPr>
+      </w:pPr>
+      <w:r>
+        <w:rPr>
+          <w:rFonts w:ascii="Barlow Condensed" w:hAnsi="Barlow Condensed"/>
+          <w:sz w:val="32"/>
+          <w:szCs w:val="32"/>
+        </w:rPr>
+        <w:t>Nhiều bài tập cần hoàn thiện</w:t>
+      </w:r>
+      <w:bookmarkStart w:id="0" w:name="_GoBack"/>
+      <w:bookmarkEnd w:id="0"/>
     </w:p>
     <w:sectPr>
       <w:pgSz w:w="11906" w:h="16838"/>
@@ -7195,6 +7743,118 @@
     </w:lvl>
   </w:abstractNum>
   <w:abstractNum w:abstractNumId="6" w15:restartNumberingAfterBreak="0">
+    <w:nsid w:val="4F17767C"/>
+    <w:multiLevelType w:val="hybridMultilevel"/>
+    <w:tmpl w:val="D23E43CE"/>
+    <w:lvl w:ilvl="0" w:tplc="ED7A143E">
+      <w:numFmt w:val="bullet"/>
+      <w:lvlText w:val="-"/>
+      <w:lvlJc w:val="left"/>
+      <w:pPr>
+        <w:ind w:left="720" w:hanging="360"/>
+      </w:pPr>
+      <w:rPr>
+        <w:rFonts w:ascii="Barlow Condensed" w:eastAsiaTheme="minorHAnsi" w:hAnsi="Barlow Condensed" w:cstheme="minorBidi" w:hint="default"/>
+      </w:rPr>
+    </w:lvl>
+    <w:lvl w:ilvl="1" w:tplc="04090003" w:tentative="1">
+      <w:start w:val="1"/>
+      <w:numFmt w:val="bullet"/>
+      <w:lvlText w:val="o"/>
+      <w:lvlJc w:val="left"/>
+      <w:pPr>
+        <w:ind w:left="1440" w:hanging="360"/>
+      </w:pPr>
+      <w:rPr>
+        <w:rFonts w:ascii="Courier New" w:hAnsi="Courier New" w:cs="Courier New" w:hint="default"/>
+      </w:rPr>
+    </w:lvl>
+    <w:lvl w:ilvl="2" w:tplc="04090005" w:tentative="1">
+      <w:start w:val="1"/>
+      <w:numFmt w:val="bullet"/>
+      <w:lvlText w:val=""/>
+      <w:lvlJc w:val="left"/>
+      <w:pPr>
+        <w:ind w:left="2160" w:hanging="360"/>
+      </w:pPr>
+      <w:rPr>
+        <w:rFonts w:ascii="Wingdings" w:hAnsi="Wingdings" w:hint="default"/>
+      </w:rPr>
+    </w:lvl>
+    <w:lvl w:ilvl="3" w:tplc="04090001" w:tentative="1">
+      <w:start w:val="1"/>
+      <w:numFmt w:val="bullet"/>
+      <w:lvlText w:val=""/>
+      <w:lvlJc w:val="left"/>
+      <w:pPr>
+        <w:ind w:left="2880" w:hanging="360"/>
+      </w:pPr>
+      <w:rPr>
+        <w:rFonts w:ascii="Symbol" w:hAnsi="Symbol" w:hint="default"/>
+      </w:rPr>
+    </w:lvl>
+    <w:lvl w:ilvl="4" w:tplc="04090003" w:tentative="1">
+      <w:start w:val="1"/>
+      <w:numFmt w:val="bullet"/>
+      <w:lvlText w:val="o"/>
+      <w:lvlJc w:val="left"/>
+      <w:pPr>
+        <w:ind w:left="3600" w:hanging="360"/>
+      </w:pPr>
+      <w:rPr>
+        <w:rFonts w:ascii="Courier New" w:hAnsi="Courier New" w:cs="Courier New" w:hint="default"/>
+      </w:rPr>
+    </w:lvl>
+    <w:lvl w:ilvl="5" w:tplc="04090005" w:tentative="1">
+      <w:start w:val="1"/>
+      <w:numFmt w:val="bullet"/>
+      <w:lvlText w:val=""/>
+      <w:lvlJc w:val="left"/>
+      <w:pPr>
+        <w:ind w:left="4320" w:hanging="360"/>
+      </w:pPr>
+      <w:rPr>
+        <w:rFonts w:ascii="Wingdings" w:hAnsi="Wingdings" w:hint="default"/>
+      </w:rPr>
+    </w:lvl>
+    <w:lvl w:ilvl="6" w:tplc="04090001" w:tentative="1">
+      <w:start w:val="1"/>
+      <w:numFmt w:val="bullet"/>
+      <w:lvlText w:val=""/>
+      <w:lvlJc w:val="left"/>
+      <w:pPr>
+        <w:ind w:left="5040" w:hanging="360"/>
+      </w:pPr>
+      <w:rPr>
+        <w:rFonts w:ascii="Symbol" w:hAnsi="Symbol" w:hint="default"/>
+      </w:rPr>
+    </w:lvl>
+    <w:lvl w:ilvl="7" w:tplc="04090003" w:tentative="1">
+      <w:start w:val="1"/>
+      <w:numFmt w:val="bullet"/>
+      <w:lvlText w:val="o"/>
+      <w:lvlJc w:val="left"/>
+      <w:pPr>
+        <w:ind w:left="5760" w:hanging="360"/>
+      </w:pPr>
+      <w:rPr>
+        <w:rFonts w:ascii="Courier New" w:hAnsi="Courier New" w:cs="Courier New" w:hint="default"/>
+      </w:rPr>
+    </w:lvl>
+    <w:lvl w:ilvl="8" w:tplc="04090005" w:tentative="1">
+      <w:start w:val="1"/>
+      <w:numFmt w:val="bullet"/>
+      <w:lvlText w:val=""/>
+      <w:lvlJc w:val="left"/>
+      <w:pPr>
+        <w:ind w:left="6480" w:hanging="360"/>
+      </w:pPr>
+      <w:rPr>
+        <w:rFonts w:ascii="Wingdings" w:hAnsi="Wingdings" w:hint="default"/>
+      </w:rPr>
+    </w:lvl>
+  </w:abstractNum>
+  <w:abstractNum w:abstractNumId="7" w15:restartNumberingAfterBreak="0">
     <w:nsid w:val="57DE3667"/>
     <w:multiLevelType w:val="hybridMultilevel"/>
     <w:tmpl w:val="A816C6B0"/>
@@ -7307,7 +7967,7 @@
       </w:rPr>
     </w:lvl>
   </w:abstractNum>
-  <w:abstractNum w:abstractNumId="7" w15:restartNumberingAfterBreak="0">
+  <w:abstractNum w:abstractNumId="8" w15:restartNumberingAfterBreak="0">
     <w:nsid w:val="5EAB15D5"/>
     <w:multiLevelType w:val="multilevel"/>
     <w:tmpl w:val="5FBAD926"/>
@@ -7429,7 +8089,7 @@
       </w:pPr>
     </w:lvl>
   </w:abstractNum>
-  <w:abstractNum w:abstractNumId="8" w15:restartNumberingAfterBreak="0">
+  <w:abstractNum w:abstractNumId="9" w15:restartNumberingAfterBreak="0">
     <w:nsid w:val="784673A4"/>
     <w:multiLevelType w:val="hybridMultilevel"/>
     <w:tmpl w:val="36E8DB6A"/>
@@ -7542,7 +8202,7 @@
       </w:rPr>
     </w:lvl>
   </w:abstractNum>
-  <w:abstractNum w:abstractNumId="9" w15:restartNumberingAfterBreak="0">
+  <w:abstractNum w:abstractNumId="10" w15:restartNumberingAfterBreak="0">
     <w:nsid w:val="7CBD21B7"/>
     <w:multiLevelType w:val="hybridMultilevel"/>
     <w:tmpl w:val="2EF25088"/>
@@ -7659,7 +8319,7 @@
     <w:abstractNumId w:val="1"/>
   </w:num>
   <w:num w:numId="2">
-    <w:abstractNumId w:val="7"/>
+    <w:abstractNumId w:val="8"/>
   </w:num>
   <w:num w:numId="3">
     <w:abstractNumId w:val="4"/>
@@ -7671,7 +8331,7 @@
     <w:abstractNumId w:val="3"/>
   </w:num>
   <w:num w:numId="6">
-    <w:abstractNumId w:val="9"/>
+    <w:abstractNumId w:val="10"/>
   </w:num>
   <w:num w:numId="7">
     <w:abstractNumId w:val="0"/>
@@ -7680,10 +8340,13 @@
     <w:abstractNumId w:val="5"/>
   </w:num>
   <w:num w:numId="9">
-    <w:abstractNumId w:val="6"/>
+    <w:abstractNumId w:val="7"/>
   </w:num>
   <w:num w:numId="10">
-    <w:abstractNumId w:val="8"/>
+    <w:abstractNumId w:val="9"/>
+  </w:num>
+  <w:num w:numId="11">
+    <w:abstractNumId w:val="6"/>
   </w:num>
 </w:numbering>
 </file>
@@ -8664,7 +9327,7 @@
 </file>
 
 <file path=customXml/itemProps1.xml><?xml version="1.0" encoding="utf-8"?>
-<ds:datastoreItem xmlns:ds="http://schemas.openxmlformats.org/officeDocument/2006/customXml" ds:itemID="{BA85B402-35E0-0348-BD3A-C9A255817F72}">
+<ds:datastoreItem xmlns:ds="http://schemas.openxmlformats.org/officeDocument/2006/customXml" ds:itemID="{80A09E9F-9ABF-2E42-BD6F-0D643DB8E58B}">
   <ds:schemaRefs>
     <ds:schemaRef ds:uri="http://schemas.openxmlformats.org/officeDocument/2006/bibliography"/>
   </ds:schemaRefs>

</xml_diff>

<commit_message>
cap nhat cai dat zimbra
</commit_message>
<xml_diff>
--- a/Bao cao BTL Linux-175A071309-175A071125.docx
+++ b/Bao cao BTL Linux-175A071309-175A071125.docx
@@ -7093,8 +7093,360 @@
         </w:rPr>
         <w:t>Nhiều bài tập cần hoàn thiện</w:t>
       </w:r>
-      <w:bookmarkStart w:id="0" w:name="_GoBack"/>
-      <w:bookmarkEnd w:id="0"/>
+    </w:p>
+    <w:p>
+      <w:pPr>
+        <w:spacing w:line="312" w:lineRule="auto"/>
+        <w:rPr>
+          <w:rFonts w:ascii="Barlow Condensed" w:hAnsi="Barlow Condensed"/>
+          <w:sz w:val="32"/>
+          <w:szCs w:val="32"/>
+        </w:rPr>
+      </w:pPr>
+      <w:r>
+        <w:rPr>
+          <w:rFonts w:ascii="Barlow Condensed" w:hAnsi="Barlow Condensed"/>
+          <w:sz w:val="32"/>
+          <w:szCs w:val="32"/>
+        </w:rPr>
+        <w:t>Cập nhật công việc cài đặt</w:t>
+      </w:r>
+    </w:p>
+    <w:tbl>
+      <w:tblPr>
+        <w:tblStyle w:val="TableGrid"/>
+        <w:tblW w:w="0" w:type="auto"/>
+        <w:tblLook w:val="04A0" w:firstRow="1" w:lastRow="0" w:firstColumn="1" w:lastColumn="0" w:noHBand="0" w:noVBand="1"/>
+      </w:tblPr>
+      <w:tblGrid>
+        <w:gridCol w:w="9627"/>
+      </w:tblGrid>
+      <w:tr>
+        <w:tc>
+          <w:tcPr>
+            <w:tcW w:w="9627" w:type="dxa"/>
+          </w:tcPr>
+          <w:p>
+            <w:pPr>
+              <w:spacing w:line="312" w:lineRule="auto"/>
+              <w:rPr>
+                <w:rFonts w:ascii="Barlow Condensed" w:hAnsi="Barlow Condensed"/>
+                <w:sz w:val="32"/>
+                <w:szCs w:val="32"/>
+              </w:rPr>
+            </w:pPr>
+            <w:bookmarkStart w:id="0" w:name="_GoBack"/>
+            <w:r>
+              <w:rPr>
+                <w:rFonts w:ascii="Barlow Condensed" w:hAnsi="Barlow Condensed"/>
+                <w:noProof/>
+                <w:sz w:val="32"/>
+                <w:szCs w:val="32"/>
+              </w:rPr>
+              <w:lastRenderedPageBreak/>
+              <w:drawing>
+                <wp:inline distT="0" distB="0" distL="0" distR="0" wp14:anchorId="16688FF4" wp14:editId="578294D0">
+                  <wp:extent cx="6004560" cy="5037455"/>
+                  <wp:effectExtent l="0" t="0" r="2540" b="4445"/>
+                  <wp:docPr id="2" name="Picture 2"/>
+                  <wp:cNvGraphicFramePr>
+                    <a:graphicFrameLocks xmlns:a="http://schemas.openxmlformats.org/drawingml/2006/main" noChangeAspect="1"/>
+                  </wp:cNvGraphicFramePr>
+                  <a:graphic xmlns:a="http://schemas.openxmlformats.org/drawingml/2006/main">
+                    <a:graphicData uri="http://schemas.openxmlformats.org/drawingml/2006/picture">
+                      <pic:pic xmlns:pic="http://schemas.openxmlformats.org/drawingml/2006/picture">
+                        <pic:nvPicPr>
+                          <pic:cNvPr id="2" name="Ảnh chụp Màn hình 2020-04-27 lúc 3.14.19 CH.png"/>
+                          <pic:cNvPicPr/>
+                        </pic:nvPicPr>
+                        <pic:blipFill>
+                          <a:blip r:embed="rId8">
+                            <a:extLst>
+                              <a:ext uri="{28A0092B-C50C-407E-A947-70E740481C1C}">
+                                <a14:useLocalDpi xmlns:a14="http://schemas.microsoft.com/office/drawing/2010/main" val="0"/>
+                              </a:ext>
+                            </a:extLst>
+                          </a:blip>
+                          <a:stretch>
+                            <a:fillRect/>
+                          </a:stretch>
+                        </pic:blipFill>
+                        <pic:spPr>
+                          <a:xfrm>
+                            <a:off x="0" y="0"/>
+                            <a:ext cx="6005890" cy="5038571"/>
+                          </a:xfrm>
+                          <a:prstGeom prst="rect">
+                            <a:avLst/>
+                          </a:prstGeom>
+                        </pic:spPr>
+                      </pic:pic>
+                    </a:graphicData>
+                  </a:graphic>
+                </wp:inline>
+              </w:drawing>
+            </w:r>
+            <w:bookmarkEnd w:id="0"/>
+            <w:r>
+              <w:rPr>
+                <w:rFonts w:ascii="Barlow Condensed" w:hAnsi="Barlow Condensed"/>
+                <w:noProof/>
+                <w:sz w:val="32"/>
+                <w:szCs w:val="32"/>
+              </w:rPr>
+              <w:drawing>
+                <wp:inline distT="0" distB="0" distL="0" distR="0" wp14:anchorId="402FA6BD" wp14:editId="3CA313F8">
+                  <wp:extent cx="6004874" cy="3907790"/>
+                  <wp:effectExtent l="0" t="0" r="2540" b="3810"/>
+                  <wp:docPr id="3" name="Picture 3"/>
+                  <wp:cNvGraphicFramePr>
+                    <a:graphicFrameLocks xmlns:a="http://schemas.openxmlformats.org/drawingml/2006/main" noChangeAspect="1"/>
+                  </wp:cNvGraphicFramePr>
+                  <a:graphic xmlns:a="http://schemas.openxmlformats.org/drawingml/2006/main">
+                    <a:graphicData uri="http://schemas.openxmlformats.org/drawingml/2006/picture">
+                      <pic:pic xmlns:pic="http://schemas.openxmlformats.org/drawingml/2006/picture">
+                        <pic:nvPicPr>
+                          <pic:cNvPr id="3" name="Ảnh chụp Màn hình 2020-04-28 lúc 9.39.43 CH.png"/>
+                          <pic:cNvPicPr/>
+                        </pic:nvPicPr>
+                        <pic:blipFill>
+                          <a:blip r:embed="rId9">
+                            <a:extLst>
+                              <a:ext uri="{28A0092B-C50C-407E-A947-70E740481C1C}">
+                                <a14:useLocalDpi xmlns:a14="http://schemas.microsoft.com/office/drawing/2010/main" val="0"/>
+                              </a:ext>
+                            </a:extLst>
+                          </a:blip>
+                          <a:stretch>
+                            <a:fillRect/>
+                          </a:stretch>
+                        </pic:blipFill>
+                        <pic:spPr>
+                          <a:xfrm>
+                            <a:off x="0" y="0"/>
+                            <a:ext cx="6006332" cy="3908739"/>
+                          </a:xfrm>
+                          <a:prstGeom prst="rect">
+                            <a:avLst/>
+                          </a:prstGeom>
+                        </pic:spPr>
+                      </pic:pic>
+                    </a:graphicData>
+                  </a:graphic>
+                </wp:inline>
+              </w:drawing>
+            </w:r>
+            <w:r>
+              <w:rPr>
+                <w:rFonts w:ascii="Barlow Condensed" w:hAnsi="Barlow Condensed"/>
+                <w:noProof/>
+                <w:sz w:val="32"/>
+                <w:szCs w:val="32"/>
+              </w:rPr>
+              <w:lastRenderedPageBreak/>
+              <w:drawing>
+                <wp:inline distT="0" distB="0" distL="0" distR="0" wp14:anchorId="213828F5" wp14:editId="7C388D18">
+                  <wp:extent cx="5995035" cy="3907790"/>
+                  <wp:effectExtent l="0" t="0" r="0" b="3810"/>
+                  <wp:docPr id="4" name="Picture 4"/>
+                  <wp:cNvGraphicFramePr>
+                    <a:graphicFrameLocks xmlns:a="http://schemas.openxmlformats.org/drawingml/2006/main" noChangeAspect="1"/>
+                  </wp:cNvGraphicFramePr>
+                  <a:graphic xmlns:a="http://schemas.openxmlformats.org/drawingml/2006/main">
+                    <a:graphicData uri="http://schemas.openxmlformats.org/drawingml/2006/picture">
+                      <pic:pic xmlns:pic="http://schemas.openxmlformats.org/drawingml/2006/picture">
+                        <pic:nvPicPr>
+                          <pic:cNvPr id="4" name="Ảnh chụp Màn hình 2020-04-28 lúc 9.43.39 CH.png"/>
+                          <pic:cNvPicPr/>
+                        </pic:nvPicPr>
+                        <pic:blipFill>
+                          <a:blip r:embed="rId10">
+                            <a:extLst>
+                              <a:ext uri="{28A0092B-C50C-407E-A947-70E740481C1C}">
+                                <a14:useLocalDpi xmlns:a14="http://schemas.microsoft.com/office/drawing/2010/main" val="0"/>
+                              </a:ext>
+                            </a:extLst>
+                          </a:blip>
+                          <a:stretch>
+                            <a:fillRect/>
+                          </a:stretch>
+                        </pic:blipFill>
+                        <pic:spPr>
+                          <a:xfrm>
+                            <a:off x="0" y="0"/>
+                            <a:ext cx="5996202" cy="3908551"/>
+                          </a:xfrm>
+                          <a:prstGeom prst="rect">
+                            <a:avLst/>
+                          </a:prstGeom>
+                        </pic:spPr>
+                      </pic:pic>
+                    </a:graphicData>
+                  </a:graphic>
+                </wp:inline>
+              </w:drawing>
+            </w:r>
+            <w:r>
+              <w:rPr>
+                <w:rFonts w:ascii="Barlow Condensed" w:hAnsi="Barlow Condensed"/>
+                <w:noProof/>
+                <w:sz w:val="32"/>
+                <w:szCs w:val="32"/>
+              </w:rPr>
+              <w:drawing>
+                <wp:inline distT="0" distB="0" distL="0" distR="0" wp14:anchorId="5224AB6B" wp14:editId="5B4C6563">
+                  <wp:extent cx="5995447" cy="3907790"/>
+                  <wp:effectExtent l="0" t="0" r="0" b="3810"/>
+                  <wp:docPr id="5" name="Picture 5"/>
+                  <wp:cNvGraphicFramePr>
+                    <a:graphicFrameLocks xmlns:a="http://schemas.openxmlformats.org/drawingml/2006/main" noChangeAspect="1"/>
+                  </wp:cNvGraphicFramePr>
+                  <a:graphic xmlns:a="http://schemas.openxmlformats.org/drawingml/2006/main">
+                    <a:graphicData uri="http://schemas.openxmlformats.org/drawingml/2006/picture">
+                      <pic:pic xmlns:pic="http://schemas.openxmlformats.org/drawingml/2006/picture">
+                        <pic:nvPicPr>
+                          <pic:cNvPr id="5" name="Ảnh chụp Màn hình 2020-04-28 lúc 9.52.21 CH.png"/>
+                          <pic:cNvPicPr/>
+                        </pic:nvPicPr>
+                        <pic:blipFill>
+                          <a:blip r:embed="rId11">
+                            <a:extLst>
+                              <a:ext uri="{28A0092B-C50C-407E-A947-70E740481C1C}">
+                                <a14:useLocalDpi xmlns:a14="http://schemas.microsoft.com/office/drawing/2010/main" val="0"/>
+                              </a:ext>
+                            </a:extLst>
+                          </a:blip>
+                          <a:stretch>
+                            <a:fillRect/>
+                          </a:stretch>
+                        </pic:blipFill>
+                        <pic:spPr>
+                          <a:xfrm>
+                            <a:off x="0" y="0"/>
+                            <a:ext cx="6000074" cy="3910806"/>
+                          </a:xfrm>
+                          <a:prstGeom prst="rect">
+                            <a:avLst/>
+                          </a:prstGeom>
+                        </pic:spPr>
+                      </pic:pic>
+                    </a:graphicData>
+                  </a:graphic>
+                </wp:inline>
+              </w:drawing>
+            </w:r>
+            <w:r>
+              <w:rPr>
+                <w:rFonts w:ascii="Barlow Condensed" w:hAnsi="Barlow Condensed"/>
+                <w:noProof/>
+                <w:sz w:val="32"/>
+                <w:szCs w:val="32"/>
+              </w:rPr>
+              <w:lastRenderedPageBreak/>
+              <w:drawing>
+                <wp:inline distT="0" distB="0" distL="0" distR="0" wp14:anchorId="02EBE225" wp14:editId="2B788254">
+                  <wp:extent cx="5985510" cy="3907790"/>
+                  <wp:effectExtent l="0" t="0" r="0" b="3810"/>
+                  <wp:docPr id="6" name="Picture 6"/>
+                  <wp:cNvGraphicFramePr>
+                    <a:graphicFrameLocks xmlns:a="http://schemas.openxmlformats.org/drawingml/2006/main" noChangeAspect="1"/>
+                  </wp:cNvGraphicFramePr>
+                  <a:graphic xmlns:a="http://schemas.openxmlformats.org/drawingml/2006/main">
+                    <a:graphicData uri="http://schemas.openxmlformats.org/drawingml/2006/picture">
+                      <pic:pic xmlns:pic="http://schemas.openxmlformats.org/drawingml/2006/picture">
+                        <pic:nvPicPr>
+                          <pic:cNvPr id="6" name="Ảnh chụp Màn hình 2020-04-28 lúc 10.05.07 CH.png"/>
+                          <pic:cNvPicPr/>
+                        </pic:nvPicPr>
+                        <pic:blipFill>
+                          <a:blip r:embed="rId12">
+                            <a:extLst>
+                              <a:ext uri="{28A0092B-C50C-407E-A947-70E740481C1C}">
+                                <a14:useLocalDpi xmlns:a14="http://schemas.microsoft.com/office/drawing/2010/main" val="0"/>
+                              </a:ext>
+                            </a:extLst>
+                          </a:blip>
+                          <a:stretch>
+                            <a:fillRect/>
+                          </a:stretch>
+                        </pic:blipFill>
+                        <pic:spPr>
+                          <a:xfrm>
+                            <a:off x="0" y="0"/>
+                            <a:ext cx="5986319" cy="3908318"/>
+                          </a:xfrm>
+                          <a:prstGeom prst="rect">
+                            <a:avLst/>
+                          </a:prstGeom>
+                        </pic:spPr>
+                      </pic:pic>
+                    </a:graphicData>
+                  </a:graphic>
+                </wp:inline>
+              </w:drawing>
+            </w:r>
+            <w:r>
+              <w:rPr>
+                <w:rFonts w:ascii="Barlow Condensed" w:hAnsi="Barlow Condensed"/>
+                <w:noProof/>
+                <w:sz w:val="32"/>
+                <w:szCs w:val="32"/>
+              </w:rPr>
+              <w:drawing>
+                <wp:inline distT="0" distB="0" distL="0" distR="0" wp14:anchorId="2D806322" wp14:editId="63E2126B">
+                  <wp:extent cx="5986020" cy="3907790"/>
+                  <wp:effectExtent l="0" t="0" r="0" b="3810"/>
+                  <wp:docPr id="7" name="Picture 7"/>
+                  <wp:cNvGraphicFramePr>
+                    <a:graphicFrameLocks xmlns:a="http://schemas.openxmlformats.org/drawingml/2006/main" noChangeAspect="1"/>
+                  </wp:cNvGraphicFramePr>
+                  <a:graphic xmlns:a="http://schemas.openxmlformats.org/drawingml/2006/main">
+                    <a:graphicData uri="http://schemas.openxmlformats.org/drawingml/2006/picture">
+                      <pic:pic xmlns:pic="http://schemas.openxmlformats.org/drawingml/2006/picture">
+                        <pic:nvPicPr>
+                          <pic:cNvPr id="7" name="Ảnh chụp Màn hình 2020-04-28 lúc 11.15.21 CH.png"/>
+                          <pic:cNvPicPr/>
+                        </pic:nvPicPr>
+                        <pic:blipFill>
+                          <a:blip r:embed="rId13">
+                            <a:extLst>
+                              <a:ext uri="{28A0092B-C50C-407E-A947-70E740481C1C}">
+                                <a14:useLocalDpi xmlns:a14="http://schemas.microsoft.com/office/drawing/2010/main" val="0"/>
+                              </a:ext>
+                            </a:extLst>
+                          </a:blip>
+                          <a:stretch>
+                            <a:fillRect/>
+                          </a:stretch>
+                        </pic:blipFill>
+                        <pic:spPr>
+                          <a:xfrm>
+                            <a:off x="0" y="0"/>
+                            <a:ext cx="5990731" cy="3910866"/>
+                          </a:xfrm>
+                          <a:prstGeom prst="rect">
+                            <a:avLst/>
+                          </a:prstGeom>
+                        </pic:spPr>
+                      </pic:pic>
+                    </a:graphicData>
+                  </a:graphic>
+                </wp:inline>
+              </w:drawing>
+            </w:r>
+          </w:p>
+        </w:tc>
+      </w:tr>
+    </w:tbl>
+    <w:p>
+      <w:pPr>
+        <w:spacing w:line="312" w:lineRule="auto"/>
+        <w:rPr>
+          <w:rFonts w:ascii="Barlow Condensed" w:hAnsi="Barlow Condensed"/>
+          <w:sz w:val="32"/>
+          <w:szCs w:val="32"/>
+        </w:rPr>
+      </w:pPr>
     </w:p>
     <w:sectPr>
       <w:pgSz w:w="11906" w:h="16838"/>
@@ -9327,7 +9679,7 @@
 </file>
 
 <file path=customXml/itemProps1.xml><?xml version="1.0" encoding="utf-8"?>
-<ds:datastoreItem xmlns:ds="http://schemas.openxmlformats.org/officeDocument/2006/customXml" ds:itemID="{80A09E9F-9ABF-2E42-BD6F-0D643DB8E58B}">
+<ds:datastoreItem xmlns:ds="http://schemas.openxmlformats.org/officeDocument/2006/customXml" ds:itemID="{A0F9FFAD-14DF-FB4D-822B-D2FD059FBD8A}">
   <ds:schemaRefs>
     <ds:schemaRef ds:uri="http://schemas.openxmlformats.org/officeDocument/2006/bibliography"/>
   </ds:schemaRefs>

</xml_diff>

<commit_message>
Cap nhat 1-5-2020: Đã cài đặt được Zimbra
</commit_message>
<xml_diff>
--- a/Bao cao BTL Linux-175A071309-175A071125.docx
+++ b/Bao cao BTL Linux-175A071309-175A071125.docx
@@ -910,6 +910,7 @@
                 <w:rFonts w:ascii="Barlow Condensed" w:hAnsi="Barlow Condensed"/>
                 <w:sz w:val="32"/>
                 <w:szCs w:val="32"/>
+                <w:lang w:val="en-US"/>
               </w:rPr>
             </w:pPr>
             <w:proofErr w:type="spellStart"/>
@@ -969,7 +970,15 @@
                 <w:sz w:val="32"/>
                 <w:szCs w:val="32"/>
               </w:rPr>
-              <w:t>: 50%</w:t>
+              <w:t xml:space="preserve">: </w:t>
+            </w:r>
+            <w:r>
+              <w:rPr>
+                <w:rFonts w:ascii="Barlow Condensed" w:hAnsi="Barlow Condensed"/>
+                <w:sz w:val="32"/>
+                <w:szCs w:val="32"/>
+              </w:rPr>
+              <w:t>Hoàn Thành</w:t>
             </w:r>
           </w:p>
           <w:p>
@@ -6285,17 +6294,11 @@
     </w:p>
     <w:p>
       <w:pPr>
-        <w:pStyle w:val="ListParagraph"/>
-        <w:numPr>
-          <w:ilvl w:val="1"/>
-          <w:numId w:val="8"/>
-        </w:numPr>
         <w:spacing w:line="312" w:lineRule="auto"/>
         <w:rPr>
           <w:rFonts w:ascii="Barlow Condensed" w:hAnsi="Barlow Condensed"/>
           <w:sz w:val="32"/>
           <w:szCs w:val="32"/>
-          <w:lang w:val="en-US"/>
         </w:rPr>
       </w:pPr>
       <w:proofErr w:type="spellStart"/>
@@ -6307,660 +6310,6 @@
           <w:lang w:val="en-US"/>
         </w:rPr>
         <w:lastRenderedPageBreak/>
-        <w:t>Hướng</w:t>
-      </w:r>
-      <w:proofErr w:type="spellEnd"/>
-      <w:r>
-        <w:rPr>
-          <w:rFonts w:ascii="Barlow Condensed" w:hAnsi="Barlow Condensed"/>
-          <w:sz w:val="32"/>
-          <w:szCs w:val="32"/>
-          <w:lang w:val="en-US"/>
-        </w:rPr>
-        <w:t xml:space="preserve"> </w:t>
-      </w:r>
-      <w:proofErr w:type="spellStart"/>
-      <w:r>
-        <w:rPr>
-          <w:rFonts w:ascii="Barlow Condensed" w:hAnsi="Barlow Condensed"/>
-          <w:sz w:val="32"/>
-          <w:szCs w:val="32"/>
-          <w:lang w:val="en-US"/>
-        </w:rPr>
-        <w:t>dẫn</w:t>
-      </w:r>
-      <w:proofErr w:type="spellEnd"/>
-      <w:r>
-        <w:rPr>
-          <w:rFonts w:ascii="Barlow Condensed" w:hAnsi="Barlow Condensed"/>
-          <w:sz w:val="32"/>
-          <w:szCs w:val="32"/>
-          <w:lang w:val="en-US"/>
-        </w:rPr>
-        <w:t xml:space="preserve"> </w:t>
-      </w:r>
-      <w:proofErr w:type="spellStart"/>
-      <w:r>
-        <w:rPr>
-          <w:rFonts w:ascii="Barlow Condensed" w:hAnsi="Barlow Condensed"/>
-          <w:sz w:val="32"/>
-          <w:szCs w:val="32"/>
-          <w:lang w:val="en-US"/>
-        </w:rPr>
-        <w:t>Sử</w:t>
-      </w:r>
-      <w:proofErr w:type="spellEnd"/>
-      <w:r>
-        <w:rPr>
-          <w:rFonts w:ascii="Barlow Condensed" w:hAnsi="Barlow Condensed"/>
-          <w:sz w:val="32"/>
-          <w:szCs w:val="32"/>
-          <w:lang w:val="en-US"/>
-        </w:rPr>
-        <w:t xml:space="preserve"> </w:t>
-      </w:r>
-      <w:proofErr w:type="spellStart"/>
-      <w:r>
-        <w:rPr>
-          <w:rFonts w:ascii="Barlow Condensed" w:hAnsi="Barlow Condensed"/>
-          <w:sz w:val="32"/>
-          <w:szCs w:val="32"/>
-          <w:lang w:val="en-US"/>
-        </w:rPr>
-        <w:t>dụng</w:t>
-      </w:r>
-      <w:proofErr w:type="spellEnd"/>
-      <w:r>
-        <w:rPr>
-          <w:rFonts w:ascii="Barlow Condensed" w:hAnsi="Barlow Condensed"/>
-          <w:sz w:val="32"/>
-          <w:szCs w:val="32"/>
-          <w:lang w:val="en-US"/>
-        </w:rPr>
-        <w:t>/</w:t>
-      </w:r>
-      <w:proofErr w:type="spellStart"/>
-      <w:r>
-        <w:rPr>
-          <w:rFonts w:ascii="Barlow Condensed" w:hAnsi="Barlow Condensed"/>
-          <w:sz w:val="32"/>
-          <w:szCs w:val="32"/>
-          <w:lang w:val="en-US"/>
-        </w:rPr>
-        <w:t>Quản</w:t>
-      </w:r>
-      <w:proofErr w:type="spellEnd"/>
-      <w:r>
-        <w:rPr>
-          <w:rFonts w:ascii="Barlow Condensed" w:hAnsi="Barlow Condensed"/>
-          <w:sz w:val="32"/>
-          <w:szCs w:val="32"/>
-          <w:lang w:val="en-US"/>
-        </w:rPr>
-        <w:t xml:space="preserve"> </w:t>
-      </w:r>
-      <w:proofErr w:type="spellStart"/>
-      <w:r>
-        <w:rPr>
-          <w:rFonts w:ascii="Barlow Condensed" w:hAnsi="Barlow Condensed"/>
-          <w:sz w:val="32"/>
-          <w:szCs w:val="32"/>
-          <w:lang w:val="en-US"/>
-        </w:rPr>
-        <w:t>trị</w:t>
-      </w:r>
-      <w:proofErr w:type="spellEnd"/>
-      <w:r>
-        <w:rPr>
-          <w:rFonts w:ascii="Barlow Condensed" w:hAnsi="Barlow Condensed"/>
-          <w:sz w:val="32"/>
-          <w:szCs w:val="32"/>
-          <w:lang w:val="en-US"/>
-        </w:rPr>
-        <w:t xml:space="preserve"> </w:t>
-      </w:r>
-      <w:r>
-        <w:rPr>
-          <w:rFonts w:ascii="Barlow Condensed" w:hAnsi="Barlow Condensed"/>
-          <w:color w:val="FF0000"/>
-          <w:sz w:val="32"/>
-          <w:szCs w:val="32"/>
-          <w:lang w:val="en-US"/>
-        </w:rPr>
-        <w:t>[</w:t>
-      </w:r>
-      <w:proofErr w:type="spellStart"/>
-      <w:r>
-        <w:rPr>
-          <w:rFonts w:ascii="Barlow Condensed" w:hAnsi="Barlow Condensed"/>
-          <w:color w:val="FF0000"/>
-          <w:sz w:val="32"/>
-          <w:szCs w:val="32"/>
-          <w:lang w:val="en-US"/>
-        </w:rPr>
-        <w:t>Mô</w:t>
-      </w:r>
-      <w:proofErr w:type="spellEnd"/>
-      <w:r>
-        <w:rPr>
-          <w:rFonts w:ascii="Barlow Condensed" w:hAnsi="Barlow Condensed"/>
-          <w:color w:val="FF0000"/>
-          <w:sz w:val="32"/>
-          <w:szCs w:val="32"/>
-          <w:lang w:val="en-US"/>
-        </w:rPr>
-        <w:t xml:space="preserve"> </w:t>
-      </w:r>
-      <w:proofErr w:type="spellStart"/>
-      <w:r>
-        <w:rPr>
-          <w:rFonts w:ascii="Barlow Condensed" w:hAnsi="Barlow Condensed"/>
-          <w:color w:val="FF0000"/>
-          <w:sz w:val="32"/>
-          <w:szCs w:val="32"/>
-          <w:lang w:val="en-US"/>
-        </w:rPr>
-        <w:t>tả</w:t>
-      </w:r>
-      <w:proofErr w:type="spellEnd"/>
-      <w:r>
-        <w:rPr>
-          <w:rFonts w:ascii="Barlow Condensed" w:hAnsi="Barlow Condensed"/>
-          <w:color w:val="FF0000"/>
-          <w:sz w:val="32"/>
-          <w:szCs w:val="32"/>
-          <w:lang w:val="en-US"/>
-        </w:rPr>
-        <w:t xml:space="preserve"> </w:t>
-      </w:r>
-      <w:proofErr w:type="spellStart"/>
-      <w:r>
-        <w:rPr>
-          <w:rFonts w:ascii="Barlow Condensed" w:hAnsi="Barlow Condensed"/>
-          <w:color w:val="FF0000"/>
-          <w:sz w:val="32"/>
-          <w:szCs w:val="32"/>
-          <w:lang w:val="en-US"/>
-        </w:rPr>
-        <w:t>các</w:t>
-      </w:r>
-      <w:proofErr w:type="spellEnd"/>
-      <w:r>
-        <w:rPr>
-          <w:rFonts w:ascii="Barlow Condensed" w:hAnsi="Barlow Condensed"/>
-          <w:color w:val="FF0000"/>
-          <w:sz w:val="32"/>
-          <w:szCs w:val="32"/>
-          <w:lang w:val="en-US"/>
-        </w:rPr>
-        <w:t xml:space="preserve"> </w:t>
-      </w:r>
-      <w:proofErr w:type="spellStart"/>
-      <w:r>
-        <w:rPr>
-          <w:rFonts w:ascii="Barlow Condensed" w:hAnsi="Barlow Condensed"/>
-          <w:color w:val="FF0000"/>
-          <w:sz w:val="32"/>
-          <w:szCs w:val="32"/>
-          <w:lang w:val="en-US"/>
-        </w:rPr>
-        <w:t>việc</w:t>
-      </w:r>
-      <w:proofErr w:type="spellEnd"/>
-      <w:r>
-        <w:rPr>
-          <w:rFonts w:ascii="Barlow Condensed" w:hAnsi="Barlow Condensed"/>
-          <w:color w:val="FF0000"/>
-          <w:sz w:val="32"/>
-          <w:szCs w:val="32"/>
-          <w:lang w:val="en-US"/>
-        </w:rPr>
-        <w:t xml:space="preserve"> </w:t>
-      </w:r>
-      <w:proofErr w:type="spellStart"/>
-      <w:r>
-        <w:rPr>
-          <w:rFonts w:ascii="Barlow Condensed" w:hAnsi="Barlow Condensed"/>
-          <w:color w:val="FF0000"/>
-          <w:sz w:val="32"/>
-          <w:szCs w:val="32"/>
-          <w:lang w:val="en-US"/>
-        </w:rPr>
-        <w:t>phải</w:t>
-      </w:r>
-      <w:proofErr w:type="spellEnd"/>
-      <w:r>
-        <w:rPr>
-          <w:rFonts w:ascii="Barlow Condensed" w:hAnsi="Barlow Condensed"/>
-          <w:color w:val="FF0000"/>
-          <w:sz w:val="32"/>
-          <w:szCs w:val="32"/>
-          <w:lang w:val="en-US"/>
-        </w:rPr>
-        <w:t xml:space="preserve"> </w:t>
-      </w:r>
-      <w:proofErr w:type="spellStart"/>
-      <w:r>
-        <w:rPr>
-          <w:rFonts w:ascii="Barlow Condensed" w:hAnsi="Barlow Condensed"/>
-          <w:color w:val="FF0000"/>
-          <w:sz w:val="32"/>
-          <w:szCs w:val="32"/>
-          <w:lang w:val="en-US"/>
-        </w:rPr>
-        <w:t>thiết</w:t>
-      </w:r>
-      <w:proofErr w:type="spellEnd"/>
-      <w:r>
-        <w:rPr>
-          <w:rFonts w:ascii="Barlow Condensed" w:hAnsi="Barlow Condensed"/>
-          <w:color w:val="FF0000"/>
-          <w:sz w:val="32"/>
-          <w:szCs w:val="32"/>
-          <w:lang w:val="en-US"/>
-        </w:rPr>
-        <w:t xml:space="preserve"> </w:t>
-      </w:r>
-      <w:proofErr w:type="spellStart"/>
-      <w:r>
-        <w:rPr>
-          <w:rFonts w:ascii="Barlow Condensed" w:hAnsi="Barlow Condensed"/>
-          <w:color w:val="FF0000"/>
-          <w:sz w:val="32"/>
-          <w:szCs w:val="32"/>
-          <w:lang w:val="en-US"/>
-        </w:rPr>
-        <w:t>lập</w:t>
-      </w:r>
-      <w:proofErr w:type="spellEnd"/>
-      <w:r>
-        <w:rPr>
-          <w:rFonts w:ascii="Barlow Condensed" w:hAnsi="Barlow Condensed"/>
-          <w:color w:val="FF0000"/>
-          <w:sz w:val="32"/>
-          <w:szCs w:val="32"/>
-          <w:lang w:val="en-US"/>
-        </w:rPr>
-        <w:t xml:space="preserve">, </w:t>
-      </w:r>
-      <w:proofErr w:type="spellStart"/>
-      <w:r>
-        <w:rPr>
-          <w:rFonts w:ascii="Barlow Condensed" w:hAnsi="Barlow Condensed"/>
-          <w:color w:val="FF0000"/>
-          <w:sz w:val="32"/>
-          <w:szCs w:val="32"/>
-          <w:lang w:val="en-US"/>
-        </w:rPr>
-        <w:t>sử</w:t>
-      </w:r>
-      <w:proofErr w:type="spellEnd"/>
-      <w:r>
-        <w:rPr>
-          <w:rFonts w:ascii="Barlow Condensed" w:hAnsi="Barlow Condensed"/>
-          <w:color w:val="FF0000"/>
-          <w:sz w:val="32"/>
-          <w:szCs w:val="32"/>
-          <w:lang w:val="en-US"/>
-        </w:rPr>
-        <w:t xml:space="preserve"> </w:t>
-      </w:r>
-      <w:proofErr w:type="spellStart"/>
-      <w:r>
-        <w:rPr>
-          <w:rFonts w:ascii="Barlow Condensed" w:hAnsi="Barlow Condensed"/>
-          <w:color w:val="FF0000"/>
-          <w:sz w:val="32"/>
-          <w:szCs w:val="32"/>
-          <w:lang w:val="en-US"/>
-        </w:rPr>
-        <w:t>dụng</w:t>
-      </w:r>
-      <w:proofErr w:type="spellEnd"/>
-      <w:r>
-        <w:rPr>
-          <w:rFonts w:ascii="Barlow Condensed" w:hAnsi="Barlow Condensed"/>
-          <w:color w:val="FF0000"/>
-          <w:sz w:val="32"/>
-          <w:szCs w:val="32"/>
-          <w:lang w:val="en-US"/>
-        </w:rPr>
-        <w:t xml:space="preserve"> </w:t>
-      </w:r>
-      <w:r>
-        <w:rPr>
-          <w:rFonts w:ascii="Barlow Condensed" w:hAnsi="Barlow Condensed"/>
-          <w:color w:val="FF0000"/>
-          <w:sz w:val="32"/>
-          <w:szCs w:val="32"/>
-          <w:lang w:val="en-US"/>
-        </w:rPr>
-        <w:t>Zimbra</w:t>
-      </w:r>
-      <w:r>
-        <w:rPr>
-          <w:rFonts w:ascii="Barlow Condensed" w:hAnsi="Barlow Condensed"/>
-          <w:color w:val="FF0000"/>
-          <w:sz w:val="32"/>
-          <w:szCs w:val="32"/>
-          <w:lang w:val="en-US"/>
-        </w:rPr>
-        <w:t xml:space="preserve"> </w:t>
-      </w:r>
-      <w:proofErr w:type="spellStart"/>
-      <w:r>
-        <w:rPr>
-          <w:rFonts w:ascii="Barlow Condensed" w:hAnsi="Barlow Condensed"/>
-          <w:color w:val="FF0000"/>
-          <w:sz w:val="32"/>
-          <w:szCs w:val="32"/>
-          <w:lang w:val="en-US"/>
-        </w:rPr>
-        <w:t>để</w:t>
-      </w:r>
-      <w:proofErr w:type="spellEnd"/>
-      <w:r>
-        <w:rPr>
-          <w:rFonts w:ascii="Barlow Condensed" w:hAnsi="Barlow Condensed"/>
-          <w:color w:val="FF0000"/>
-          <w:sz w:val="32"/>
-          <w:szCs w:val="32"/>
-          <w:lang w:val="en-US"/>
-        </w:rPr>
-        <w:t xml:space="preserve"> </w:t>
-      </w:r>
-      <w:proofErr w:type="spellStart"/>
-      <w:r>
-        <w:rPr>
-          <w:rFonts w:ascii="Barlow Condensed" w:hAnsi="Barlow Condensed"/>
-          <w:color w:val="FF0000"/>
-          <w:sz w:val="32"/>
-          <w:szCs w:val="32"/>
-          <w:lang w:val="en-US"/>
-        </w:rPr>
-        <w:t>tạo</w:t>
-      </w:r>
-      <w:proofErr w:type="spellEnd"/>
-      <w:r>
-        <w:rPr>
-          <w:rFonts w:ascii="Barlow Condensed" w:hAnsi="Barlow Condensed"/>
-          <w:color w:val="FF0000"/>
-          <w:sz w:val="32"/>
-          <w:szCs w:val="32"/>
-          <w:lang w:val="en-US"/>
-        </w:rPr>
-        <w:t xml:space="preserve"> ra </w:t>
-      </w:r>
-      <w:proofErr w:type="spellStart"/>
-      <w:r>
-        <w:rPr>
-          <w:rFonts w:ascii="Barlow Condensed" w:hAnsi="Barlow Condensed"/>
-          <w:color w:val="FF0000"/>
-          <w:sz w:val="32"/>
-          <w:szCs w:val="32"/>
-          <w:lang w:val="en-US"/>
-        </w:rPr>
-        <w:t>các</w:t>
-      </w:r>
-      <w:proofErr w:type="spellEnd"/>
-      <w:r>
-        <w:rPr>
-          <w:rFonts w:ascii="Barlow Condensed" w:hAnsi="Barlow Condensed"/>
-          <w:color w:val="FF0000"/>
-          <w:sz w:val="32"/>
-          <w:szCs w:val="32"/>
-          <w:lang w:val="en-US"/>
-        </w:rPr>
-        <w:t xml:space="preserve"> </w:t>
-      </w:r>
-      <w:proofErr w:type="spellStart"/>
-      <w:r>
-        <w:rPr>
-          <w:rFonts w:ascii="Barlow Condensed" w:hAnsi="Barlow Condensed"/>
-          <w:color w:val="FF0000"/>
-          <w:sz w:val="32"/>
-          <w:szCs w:val="32"/>
-          <w:lang w:val="en-US"/>
-        </w:rPr>
-        <w:t>chức</w:t>
-      </w:r>
-      <w:proofErr w:type="spellEnd"/>
-      <w:r>
-        <w:rPr>
-          <w:rFonts w:ascii="Barlow Condensed" w:hAnsi="Barlow Condensed"/>
-          <w:color w:val="FF0000"/>
-          <w:sz w:val="32"/>
-          <w:szCs w:val="32"/>
-          <w:lang w:val="en-US"/>
-        </w:rPr>
-        <w:t xml:space="preserve"> </w:t>
-      </w:r>
-      <w:proofErr w:type="spellStart"/>
-      <w:r>
-        <w:rPr>
-          <w:rFonts w:ascii="Barlow Condensed" w:hAnsi="Barlow Condensed"/>
-          <w:color w:val="FF0000"/>
-          <w:sz w:val="32"/>
-          <w:szCs w:val="32"/>
-          <w:lang w:val="en-US"/>
-        </w:rPr>
-        <w:t>năng</w:t>
-      </w:r>
-      <w:proofErr w:type="spellEnd"/>
-      <w:r>
-        <w:rPr>
-          <w:rFonts w:ascii="Barlow Condensed" w:hAnsi="Barlow Condensed"/>
-          <w:color w:val="FF0000"/>
-          <w:sz w:val="32"/>
-          <w:szCs w:val="32"/>
-          <w:lang w:val="en-US"/>
-        </w:rPr>
-        <w:t xml:space="preserve"> </w:t>
-      </w:r>
-      <w:proofErr w:type="spellStart"/>
-      <w:r>
-        <w:rPr>
-          <w:rFonts w:ascii="Barlow Condensed" w:hAnsi="Barlow Condensed"/>
-          <w:color w:val="FF0000"/>
-          <w:sz w:val="32"/>
-          <w:szCs w:val="32"/>
-          <w:lang w:val="en-US"/>
-        </w:rPr>
-        <w:t>Sản</w:t>
-      </w:r>
-      <w:proofErr w:type="spellEnd"/>
-      <w:r>
-        <w:rPr>
-          <w:rFonts w:ascii="Barlow Condensed" w:hAnsi="Barlow Condensed"/>
-          <w:color w:val="FF0000"/>
-          <w:sz w:val="32"/>
-          <w:szCs w:val="32"/>
-          <w:lang w:val="en-US"/>
-        </w:rPr>
-        <w:t xml:space="preserve"> </w:t>
-      </w:r>
-      <w:proofErr w:type="spellStart"/>
-      <w:r>
-        <w:rPr>
-          <w:rFonts w:ascii="Barlow Condensed" w:hAnsi="Barlow Condensed"/>
-          <w:color w:val="FF0000"/>
-          <w:sz w:val="32"/>
-          <w:szCs w:val="32"/>
-          <w:lang w:val="en-US"/>
-        </w:rPr>
-        <w:t>phẩm</w:t>
-      </w:r>
-      <w:proofErr w:type="spellEnd"/>
-      <w:r>
-        <w:rPr>
-          <w:rFonts w:ascii="Barlow Condensed" w:hAnsi="Barlow Condensed"/>
-          <w:color w:val="FF0000"/>
-          <w:sz w:val="32"/>
-          <w:szCs w:val="32"/>
-          <w:lang w:val="en-US"/>
-        </w:rPr>
-        <w:t xml:space="preserve"> </w:t>
-      </w:r>
-      <w:proofErr w:type="spellStart"/>
-      <w:r>
-        <w:rPr>
-          <w:rFonts w:ascii="Barlow Condensed" w:hAnsi="Barlow Condensed"/>
-          <w:color w:val="FF0000"/>
-          <w:sz w:val="32"/>
-          <w:szCs w:val="32"/>
-          <w:lang w:val="en-US"/>
-        </w:rPr>
-        <w:t>hoặc</w:t>
-      </w:r>
-      <w:proofErr w:type="spellEnd"/>
-      <w:r>
-        <w:rPr>
-          <w:rFonts w:ascii="Barlow Condensed" w:hAnsi="Barlow Condensed"/>
-          <w:color w:val="FF0000"/>
-          <w:sz w:val="32"/>
-          <w:szCs w:val="32"/>
-          <w:lang w:val="en-US"/>
-        </w:rPr>
-        <w:t xml:space="preserve"> </w:t>
-      </w:r>
-      <w:proofErr w:type="spellStart"/>
-      <w:r>
-        <w:rPr>
-          <w:rFonts w:ascii="Barlow Condensed" w:hAnsi="Barlow Condensed"/>
-          <w:color w:val="FF0000"/>
-          <w:sz w:val="32"/>
-          <w:szCs w:val="32"/>
-          <w:lang w:val="en-US"/>
-        </w:rPr>
-        <w:t>Cấu</w:t>
-      </w:r>
-      <w:proofErr w:type="spellEnd"/>
-      <w:r>
-        <w:rPr>
-          <w:rFonts w:ascii="Barlow Condensed" w:hAnsi="Barlow Condensed"/>
-          <w:color w:val="FF0000"/>
-          <w:sz w:val="32"/>
-          <w:szCs w:val="32"/>
-          <w:lang w:val="en-US"/>
-        </w:rPr>
-        <w:t xml:space="preserve"> </w:t>
-      </w:r>
-      <w:proofErr w:type="spellStart"/>
-      <w:r>
-        <w:rPr>
-          <w:rFonts w:ascii="Barlow Condensed" w:hAnsi="Barlow Condensed"/>
-          <w:color w:val="FF0000"/>
-          <w:sz w:val="32"/>
-          <w:szCs w:val="32"/>
-          <w:lang w:val="en-US"/>
-        </w:rPr>
-        <w:t>hình</w:t>
-      </w:r>
-      <w:proofErr w:type="spellEnd"/>
-      <w:r>
-        <w:rPr>
-          <w:rFonts w:ascii="Barlow Condensed" w:hAnsi="Barlow Condensed"/>
-          <w:color w:val="FF0000"/>
-          <w:sz w:val="32"/>
-          <w:szCs w:val="32"/>
-          <w:lang w:val="en-US"/>
-        </w:rPr>
-        <w:t xml:space="preserve"> </w:t>
-      </w:r>
-      <w:proofErr w:type="spellStart"/>
-      <w:r>
-        <w:rPr>
-          <w:rFonts w:ascii="Barlow Condensed" w:hAnsi="Barlow Condensed"/>
-          <w:color w:val="FF0000"/>
-          <w:sz w:val="32"/>
-          <w:szCs w:val="32"/>
-          <w:lang w:val="en-US"/>
-        </w:rPr>
-        <w:t>của</w:t>
-      </w:r>
-      <w:proofErr w:type="spellEnd"/>
-      <w:r>
-        <w:rPr>
-          <w:rFonts w:ascii="Barlow Condensed" w:hAnsi="Barlow Condensed"/>
-          <w:color w:val="FF0000"/>
-          <w:sz w:val="32"/>
-          <w:szCs w:val="32"/>
-          <w:lang w:val="en-US"/>
-        </w:rPr>
-        <w:t xml:space="preserve"> </w:t>
-      </w:r>
-      <w:proofErr w:type="spellStart"/>
-      <w:r>
-        <w:rPr>
-          <w:rFonts w:ascii="Barlow Condensed" w:hAnsi="Barlow Condensed"/>
-          <w:color w:val="FF0000"/>
-          <w:sz w:val="32"/>
-          <w:szCs w:val="32"/>
-          <w:lang w:val="en-US"/>
-        </w:rPr>
-        <w:t>giải</w:t>
-      </w:r>
-      <w:proofErr w:type="spellEnd"/>
-      <w:r>
-        <w:rPr>
-          <w:rFonts w:ascii="Barlow Condensed" w:hAnsi="Barlow Condensed"/>
-          <w:color w:val="FF0000"/>
-          <w:sz w:val="32"/>
-          <w:szCs w:val="32"/>
-          <w:lang w:val="en-US"/>
-        </w:rPr>
-        <w:t xml:space="preserve"> </w:t>
-      </w:r>
-      <w:proofErr w:type="spellStart"/>
-      <w:r>
-        <w:rPr>
-          <w:rFonts w:ascii="Barlow Condensed" w:hAnsi="Barlow Condensed"/>
-          <w:color w:val="FF0000"/>
-          <w:sz w:val="32"/>
-          <w:szCs w:val="32"/>
-          <w:lang w:val="en-US"/>
-        </w:rPr>
-        <w:t>pháp</w:t>
-      </w:r>
-      <w:proofErr w:type="spellEnd"/>
-      <w:r>
-        <w:rPr>
-          <w:rFonts w:ascii="Barlow Condensed" w:hAnsi="Barlow Condensed"/>
-          <w:color w:val="FF0000"/>
-          <w:sz w:val="32"/>
-          <w:szCs w:val="32"/>
-          <w:lang w:val="en-US"/>
-        </w:rPr>
-        <w:t>]</w:t>
-      </w:r>
-      <w:r>
-        <w:rPr>
-          <w:rFonts w:ascii="Barlow Condensed" w:hAnsi="Barlow Condensed"/>
-          <w:color w:val="FF0000"/>
-          <w:sz w:val="32"/>
-          <w:szCs w:val="32"/>
-          <w:lang w:val="en-US"/>
-        </w:rPr>
-        <w:t xml:space="preserve"> </w:t>
-      </w:r>
-    </w:p>
-    <w:p>
-      <w:pPr>
-        <w:spacing w:line="312" w:lineRule="auto"/>
-        <w:rPr>
-          <w:rFonts w:ascii="Barlow Condensed" w:hAnsi="Barlow Condensed"/>
-          <w:sz w:val="32"/>
-          <w:szCs w:val="32"/>
-        </w:rPr>
-      </w:pPr>
-      <w:proofErr w:type="spellStart"/>
-      <w:r>
-        <w:rPr>
-          <w:rFonts w:ascii="Barlow Condensed" w:hAnsi="Barlow Condensed"/>
-          <w:sz w:val="32"/>
-          <w:szCs w:val="32"/>
-          <w:lang w:val="en-US"/>
-        </w:rPr>
         <w:t>Trên</w:t>
       </w:r>
       <w:proofErr w:type="spellEnd"/>
@@ -7122,6 +6471,9 @@
         <w:gridCol w:w="9627"/>
       </w:tblGrid>
       <w:tr>
+        <w:trPr>
+          <w:trHeight w:val="6511"/>
+        </w:trPr>
         <w:tc>
           <w:tcPr>
             <w:tcW w:w="9627" w:type="dxa"/>
@@ -7131,11 +6483,11 @@
               <w:spacing w:line="312" w:lineRule="auto"/>
               <w:rPr>
                 <w:rFonts w:ascii="Barlow Condensed" w:hAnsi="Barlow Condensed"/>
+                <w:noProof/>
                 <w:sz w:val="32"/>
                 <w:szCs w:val="32"/>
               </w:rPr>
             </w:pPr>
-            <w:bookmarkStart w:id="0" w:name="_GoBack"/>
             <w:r>
               <w:rPr>
                 <w:rFonts w:ascii="Barlow Condensed" w:hAnsi="Barlow Condensed"/>
@@ -7186,7 +6538,6 @@
                 </wp:inline>
               </w:drawing>
             </w:r>
-            <w:bookmarkEnd w:id="0"/>
             <w:r>
               <w:rPr>
                 <w:rFonts w:ascii="Barlow Condensed" w:hAnsi="Barlow Condensed"/>
@@ -7435,9 +6786,910 @@
               </w:drawing>
             </w:r>
           </w:p>
+          <w:p>
+            <w:pPr>
+              <w:rPr>
+                <w:rFonts w:ascii="Barlow Condensed" w:hAnsi="Barlow Condensed"/>
+                <w:sz w:val="32"/>
+                <w:szCs w:val="32"/>
+              </w:rPr>
+            </w:pPr>
+            <w:r>
+              <w:rPr>
+                <w:rFonts w:ascii="Barlow Condensed" w:hAnsi="Barlow Condensed"/>
+                <w:noProof/>
+                <w:sz w:val="32"/>
+                <w:szCs w:val="32"/>
+              </w:rPr>
+              <w:lastRenderedPageBreak/>
+              <w:drawing>
+                <wp:inline distT="0" distB="0" distL="0" distR="0" wp14:anchorId="0500EF90" wp14:editId="564CC460">
+                  <wp:extent cx="5986020" cy="3907790"/>
+                  <wp:effectExtent l="0" t="0" r="0" b="3810"/>
+                  <wp:docPr id="8" name="Picture 8"/>
+                  <wp:cNvGraphicFramePr>
+                    <a:graphicFrameLocks xmlns:a="http://schemas.openxmlformats.org/drawingml/2006/main" noChangeAspect="1"/>
+                  </wp:cNvGraphicFramePr>
+                  <a:graphic xmlns:a="http://schemas.openxmlformats.org/drawingml/2006/main">
+                    <a:graphicData uri="http://schemas.openxmlformats.org/drawingml/2006/picture">
+                      <pic:pic xmlns:pic="http://schemas.openxmlformats.org/drawingml/2006/picture">
+                        <pic:nvPicPr>
+                          <pic:cNvPr id="8" name="Ảnh chụp Màn hình 2020-05-01 lúc 3.35.35 CH.png"/>
+                          <pic:cNvPicPr/>
+                        </pic:nvPicPr>
+                        <pic:blipFill>
+                          <a:blip r:embed="rId14">
+                            <a:extLst>
+                              <a:ext uri="{28A0092B-C50C-407E-A947-70E740481C1C}">
+                                <a14:useLocalDpi xmlns:a14="http://schemas.microsoft.com/office/drawing/2010/main" val="0"/>
+                              </a:ext>
+                            </a:extLst>
+                          </a:blip>
+                          <a:stretch>
+                            <a:fillRect/>
+                          </a:stretch>
+                        </pic:blipFill>
+                        <pic:spPr>
+                          <a:xfrm>
+                            <a:off x="0" y="0"/>
+                            <a:ext cx="5995120" cy="3913731"/>
+                          </a:xfrm>
+                          <a:prstGeom prst="rect">
+                            <a:avLst/>
+                          </a:prstGeom>
+                        </pic:spPr>
+                      </pic:pic>
+                    </a:graphicData>
+                  </a:graphic>
+                </wp:inline>
+              </w:drawing>
+            </w:r>
+          </w:p>
         </w:tc>
       </w:tr>
     </w:tbl>
+    <w:p>
+      <w:pPr>
+        <w:spacing w:line="312" w:lineRule="auto"/>
+        <w:rPr>
+          <w:rFonts w:ascii="Barlow Condensed" w:hAnsi="Barlow Condensed"/>
+          <w:sz w:val="32"/>
+          <w:szCs w:val="32"/>
+          <w:lang w:val="en-US"/>
+        </w:rPr>
+      </w:pPr>
+    </w:p>
+    <w:p>
+      <w:pPr>
+        <w:spacing w:line="312" w:lineRule="auto"/>
+        <w:rPr>
+          <w:rFonts w:ascii="Barlow Condensed" w:hAnsi="Barlow Condensed"/>
+          <w:color w:val="FF0000"/>
+          <w:sz w:val="32"/>
+          <w:szCs w:val="32"/>
+          <w:lang w:val="en-US"/>
+        </w:rPr>
+      </w:pPr>
+      <w:proofErr w:type="spellStart"/>
+      <w:r>
+        <w:rPr>
+          <w:rFonts w:ascii="Barlow Condensed" w:hAnsi="Barlow Condensed"/>
+          <w:sz w:val="32"/>
+          <w:szCs w:val="32"/>
+          <w:lang w:val="en-US"/>
+        </w:rPr>
+        <w:t>Hướng</w:t>
+      </w:r>
+      <w:proofErr w:type="spellEnd"/>
+      <w:r>
+        <w:rPr>
+          <w:rFonts w:ascii="Barlow Condensed" w:hAnsi="Barlow Condensed"/>
+          <w:sz w:val="32"/>
+          <w:szCs w:val="32"/>
+          <w:lang w:val="en-US"/>
+        </w:rPr>
+        <w:t xml:space="preserve"> </w:t>
+      </w:r>
+      <w:proofErr w:type="spellStart"/>
+      <w:r>
+        <w:rPr>
+          <w:rFonts w:ascii="Barlow Condensed" w:hAnsi="Barlow Condensed"/>
+          <w:sz w:val="32"/>
+          <w:szCs w:val="32"/>
+          <w:lang w:val="en-US"/>
+        </w:rPr>
+        <w:t>dẫn</w:t>
+      </w:r>
+      <w:proofErr w:type="spellEnd"/>
+      <w:r>
+        <w:rPr>
+          <w:rFonts w:ascii="Barlow Condensed" w:hAnsi="Barlow Condensed"/>
+          <w:sz w:val="32"/>
+          <w:szCs w:val="32"/>
+          <w:lang w:val="en-US"/>
+        </w:rPr>
+        <w:t xml:space="preserve"> </w:t>
+      </w:r>
+      <w:proofErr w:type="spellStart"/>
+      <w:r>
+        <w:rPr>
+          <w:rFonts w:ascii="Barlow Condensed" w:hAnsi="Barlow Condensed"/>
+          <w:sz w:val="32"/>
+          <w:szCs w:val="32"/>
+          <w:lang w:val="en-US"/>
+        </w:rPr>
+        <w:t>Sử</w:t>
+      </w:r>
+      <w:proofErr w:type="spellEnd"/>
+      <w:r>
+        <w:rPr>
+          <w:rFonts w:ascii="Barlow Condensed" w:hAnsi="Barlow Condensed"/>
+          <w:sz w:val="32"/>
+          <w:szCs w:val="32"/>
+          <w:lang w:val="en-US"/>
+        </w:rPr>
+        <w:t xml:space="preserve"> </w:t>
+      </w:r>
+      <w:proofErr w:type="spellStart"/>
+      <w:r>
+        <w:rPr>
+          <w:rFonts w:ascii="Barlow Condensed" w:hAnsi="Barlow Condensed"/>
+          <w:sz w:val="32"/>
+          <w:szCs w:val="32"/>
+          <w:lang w:val="en-US"/>
+        </w:rPr>
+        <w:t>dụng</w:t>
+      </w:r>
+      <w:proofErr w:type="spellEnd"/>
+      <w:r>
+        <w:rPr>
+          <w:rFonts w:ascii="Barlow Condensed" w:hAnsi="Barlow Condensed"/>
+          <w:sz w:val="32"/>
+          <w:szCs w:val="32"/>
+          <w:lang w:val="en-US"/>
+        </w:rPr>
+        <w:t>/</w:t>
+      </w:r>
+      <w:proofErr w:type="spellStart"/>
+      <w:r>
+        <w:rPr>
+          <w:rFonts w:ascii="Barlow Condensed" w:hAnsi="Barlow Condensed"/>
+          <w:sz w:val="32"/>
+          <w:szCs w:val="32"/>
+          <w:lang w:val="en-US"/>
+        </w:rPr>
+        <w:t>Quản</w:t>
+      </w:r>
+      <w:proofErr w:type="spellEnd"/>
+      <w:r>
+        <w:rPr>
+          <w:rFonts w:ascii="Barlow Condensed" w:hAnsi="Barlow Condensed"/>
+          <w:sz w:val="32"/>
+          <w:szCs w:val="32"/>
+          <w:lang w:val="en-US"/>
+        </w:rPr>
+        <w:t xml:space="preserve"> </w:t>
+      </w:r>
+      <w:proofErr w:type="spellStart"/>
+      <w:r>
+        <w:rPr>
+          <w:rFonts w:ascii="Barlow Condensed" w:hAnsi="Barlow Condensed"/>
+          <w:sz w:val="32"/>
+          <w:szCs w:val="32"/>
+          <w:lang w:val="en-US"/>
+        </w:rPr>
+        <w:t>trị</w:t>
+      </w:r>
+      <w:proofErr w:type="spellEnd"/>
+      <w:r>
+        <w:rPr>
+          <w:rFonts w:ascii="Barlow Condensed" w:hAnsi="Barlow Condensed"/>
+          <w:sz w:val="32"/>
+          <w:szCs w:val="32"/>
+          <w:lang w:val="en-US"/>
+        </w:rPr>
+        <w:t xml:space="preserve"> </w:t>
+      </w:r>
+      <w:r>
+        <w:rPr>
+          <w:rFonts w:ascii="Barlow Condensed" w:hAnsi="Barlow Condensed"/>
+          <w:color w:val="FF0000"/>
+          <w:sz w:val="32"/>
+          <w:szCs w:val="32"/>
+          <w:lang w:val="en-US"/>
+        </w:rPr>
+        <w:t>[</w:t>
+      </w:r>
+      <w:proofErr w:type="spellStart"/>
+      <w:r>
+        <w:rPr>
+          <w:rFonts w:ascii="Barlow Condensed" w:hAnsi="Barlow Condensed"/>
+          <w:color w:val="FF0000"/>
+          <w:sz w:val="32"/>
+          <w:szCs w:val="32"/>
+          <w:lang w:val="en-US"/>
+        </w:rPr>
+        <w:t>Mô</w:t>
+      </w:r>
+      <w:proofErr w:type="spellEnd"/>
+      <w:r>
+        <w:rPr>
+          <w:rFonts w:ascii="Barlow Condensed" w:hAnsi="Barlow Condensed"/>
+          <w:color w:val="FF0000"/>
+          <w:sz w:val="32"/>
+          <w:szCs w:val="32"/>
+          <w:lang w:val="en-US"/>
+        </w:rPr>
+        <w:t xml:space="preserve"> </w:t>
+      </w:r>
+      <w:proofErr w:type="spellStart"/>
+      <w:r>
+        <w:rPr>
+          <w:rFonts w:ascii="Barlow Condensed" w:hAnsi="Barlow Condensed"/>
+          <w:color w:val="FF0000"/>
+          <w:sz w:val="32"/>
+          <w:szCs w:val="32"/>
+          <w:lang w:val="en-US"/>
+        </w:rPr>
+        <w:t>tả</w:t>
+      </w:r>
+      <w:proofErr w:type="spellEnd"/>
+      <w:r>
+        <w:rPr>
+          <w:rFonts w:ascii="Barlow Condensed" w:hAnsi="Barlow Condensed"/>
+          <w:color w:val="FF0000"/>
+          <w:sz w:val="32"/>
+          <w:szCs w:val="32"/>
+          <w:lang w:val="en-US"/>
+        </w:rPr>
+        <w:t xml:space="preserve"> </w:t>
+      </w:r>
+      <w:proofErr w:type="spellStart"/>
+      <w:r>
+        <w:rPr>
+          <w:rFonts w:ascii="Barlow Condensed" w:hAnsi="Barlow Condensed"/>
+          <w:color w:val="FF0000"/>
+          <w:sz w:val="32"/>
+          <w:szCs w:val="32"/>
+          <w:lang w:val="en-US"/>
+        </w:rPr>
+        <w:t>các</w:t>
+      </w:r>
+      <w:proofErr w:type="spellEnd"/>
+      <w:r>
+        <w:rPr>
+          <w:rFonts w:ascii="Barlow Condensed" w:hAnsi="Barlow Condensed"/>
+          <w:color w:val="FF0000"/>
+          <w:sz w:val="32"/>
+          <w:szCs w:val="32"/>
+          <w:lang w:val="en-US"/>
+        </w:rPr>
+        <w:t xml:space="preserve"> </w:t>
+      </w:r>
+      <w:proofErr w:type="spellStart"/>
+      <w:r>
+        <w:rPr>
+          <w:rFonts w:ascii="Barlow Condensed" w:hAnsi="Barlow Condensed"/>
+          <w:color w:val="FF0000"/>
+          <w:sz w:val="32"/>
+          <w:szCs w:val="32"/>
+          <w:lang w:val="en-US"/>
+        </w:rPr>
+        <w:t>việc</w:t>
+      </w:r>
+      <w:proofErr w:type="spellEnd"/>
+      <w:r>
+        <w:rPr>
+          <w:rFonts w:ascii="Barlow Condensed" w:hAnsi="Barlow Condensed"/>
+          <w:color w:val="FF0000"/>
+          <w:sz w:val="32"/>
+          <w:szCs w:val="32"/>
+          <w:lang w:val="en-US"/>
+        </w:rPr>
+        <w:t xml:space="preserve"> </w:t>
+      </w:r>
+      <w:proofErr w:type="spellStart"/>
+      <w:r>
+        <w:rPr>
+          <w:rFonts w:ascii="Barlow Condensed" w:hAnsi="Barlow Condensed"/>
+          <w:color w:val="FF0000"/>
+          <w:sz w:val="32"/>
+          <w:szCs w:val="32"/>
+          <w:lang w:val="en-US"/>
+        </w:rPr>
+        <w:t>phải</w:t>
+      </w:r>
+      <w:proofErr w:type="spellEnd"/>
+      <w:r>
+        <w:rPr>
+          <w:rFonts w:ascii="Barlow Condensed" w:hAnsi="Barlow Condensed"/>
+          <w:color w:val="FF0000"/>
+          <w:sz w:val="32"/>
+          <w:szCs w:val="32"/>
+          <w:lang w:val="en-US"/>
+        </w:rPr>
+        <w:t xml:space="preserve"> </w:t>
+      </w:r>
+      <w:proofErr w:type="spellStart"/>
+      <w:r>
+        <w:rPr>
+          <w:rFonts w:ascii="Barlow Condensed" w:hAnsi="Barlow Condensed"/>
+          <w:color w:val="FF0000"/>
+          <w:sz w:val="32"/>
+          <w:szCs w:val="32"/>
+          <w:lang w:val="en-US"/>
+        </w:rPr>
+        <w:t>thiết</w:t>
+      </w:r>
+      <w:proofErr w:type="spellEnd"/>
+      <w:r>
+        <w:rPr>
+          <w:rFonts w:ascii="Barlow Condensed" w:hAnsi="Barlow Condensed"/>
+          <w:color w:val="FF0000"/>
+          <w:sz w:val="32"/>
+          <w:szCs w:val="32"/>
+          <w:lang w:val="en-US"/>
+        </w:rPr>
+        <w:t xml:space="preserve"> </w:t>
+      </w:r>
+      <w:proofErr w:type="spellStart"/>
+      <w:r>
+        <w:rPr>
+          <w:rFonts w:ascii="Barlow Condensed" w:hAnsi="Barlow Condensed"/>
+          <w:color w:val="FF0000"/>
+          <w:sz w:val="32"/>
+          <w:szCs w:val="32"/>
+          <w:lang w:val="en-US"/>
+        </w:rPr>
+        <w:t>lập</w:t>
+      </w:r>
+      <w:proofErr w:type="spellEnd"/>
+      <w:r>
+        <w:rPr>
+          <w:rFonts w:ascii="Barlow Condensed" w:hAnsi="Barlow Condensed"/>
+          <w:color w:val="FF0000"/>
+          <w:sz w:val="32"/>
+          <w:szCs w:val="32"/>
+          <w:lang w:val="en-US"/>
+        </w:rPr>
+        <w:t xml:space="preserve">, </w:t>
+      </w:r>
+      <w:proofErr w:type="spellStart"/>
+      <w:r>
+        <w:rPr>
+          <w:rFonts w:ascii="Barlow Condensed" w:hAnsi="Barlow Condensed"/>
+          <w:color w:val="FF0000"/>
+          <w:sz w:val="32"/>
+          <w:szCs w:val="32"/>
+          <w:lang w:val="en-US"/>
+        </w:rPr>
+        <w:t>sử</w:t>
+      </w:r>
+      <w:proofErr w:type="spellEnd"/>
+      <w:r>
+        <w:rPr>
+          <w:rFonts w:ascii="Barlow Condensed" w:hAnsi="Barlow Condensed"/>
+          <w:color w:val="FF0000"/>
+          <w:sz w:val="32"/>
+          <w:szCs w:val="32"/>
+          <w:lang w:val="en-US"/>
+        </w:rPr>
+        <w:t xml:space="preserve"> </w:t>
+      </w:r>
+      <w:proofErr w:type="spellStart"/>
+      <w:r>
+        <w:rPr>
+          <w:rFonts w:ascii="Barlow Condensed" w:hAnsi="Barlow Condensed"/>
+          <w:color w:val="FF0000"/>
+          <w:sz w:val="32"/>
+          <w:szCs w:val="32"/>
+          <w:lang w:val="en-US"/>
+        </w:rPr>
+        <w:t>dụng</w:t>
+      </w:r>
+      <w:proofErr w:type="spellEnd"/>
+      <w:r>
+        <w:rPr>
+          <w:rFonts w:ascii="Barlow Condensed" w:hAnsi="Barlow Condensed"/>
+          <w:color w:val="FF0000"/>
+          <w:sz w:val="32"/>
+          <w:szCs w:val="32"/>
+          <w:lang w:val="en-US"/>
+        </w:rPr>
+        <w:t xml:space="preserve"> Zimbra </w:t>
+      </w:r>
+      <w:proofErr w:type="spellStart"/>
+      <w:r>
+        <w:rPr>
+          <w:rFonts w:ascii="Barlow Condensed" w:hAnsi="Barlow Condensed"/>
+          <w:color w:val="FF0000"/>
+          <w:sz w:val="32"/>
+          <w:szCs w:val="32"/>
+          <w:lang w:val="en-US"/>
+        </w:rPr>
+        <w:t>để</w:t>
+      </w:r>
+      <w:proofErr w:type="spellEnd"/>
+      <w:r>
+        <w:rPr>
+          <w:rFonts w:ascii="Barlow Condensed" w:hAnsi="Barlow Condensed"/>
+          <w:color w:val="FF0000"/>
+          <w:sz w:val="32"/>
+          <w:szCs w:val="32"/>
+          <w:lang w:val="en-US"/>
+        </w:rPr>
+        <w:t xml:space="preserve"> </w:t>
+      </w:r>
+      <w:proofErr w:type="spellStart"/>
+      <w:r>
+        <w:rPr>
+          <w:rFonts w:ascii="Barlow Condensed" w:hAnsi="Barlow Condensed"/>
+          <w:color w:val="FF0000"/>
+          <w:sz w:val="32"/>
+          <w:szCs w:val="32"/>
+          <w:lang w:val="en-US"/>
+        </w:rPr>
+        <w:t>tạo</w:t>
+      </w:r>
+      <w:proofErr w:type="spellEnd"/>
+      <w:r>
+        <w:rPr>
+          <w:rFonts w:ascii="Barlow Condensed" w:hAnsi="Barlow Condensed"/>
+          <w:color w:val="FF0000"/>
+          <w:sz w:val="32"/>
+          <w:szCs w:val="32"/>
+          <w:lang w:val="en-US"/>
+        </w:rPr>
+        <w:t xml:space="preserve"> ra </w:t>
+      </w:r>
+      <w:proofErr w:type="spellStart"/>
+      <w:r>
+        <w:rPr>
+          <w:rFonts w:ascii="Barlow Condensed" w:hAnsi="Barlow Condensed"/>
+          <w:color w:val="FF0000"/>
+          <w:sz w:val="32"/>
+          <w:szCs w:val="32"/>
+          <w:lang w:val="en-US"/>
+        </w:rPr>
+        <w:t>các</w:t>
+      </w:r>
+      <w:proofErr w:type="spellEnd"/>
+      <w:r>
+        <w:rPr>
+          <w:rFonts w:ascii="Barlow Condensed" w:hAnsi="Barlow Condensed"/>
+          <w:color w:val="FF0000"/>
+          <w:sz w:val="32"/>
+          <w:szCs w:val="32"/>
+          <w:lang w:val="en-US"/>
+        </w:rPr>
+        <w:t xml:space="preserve"> </w:t>
+      </w:r>
+      <w:proofErr w:type="spellStart"/>
+      <w:r>
+        <w:rPr>
+          <w:rFonts w:ascii="Barlow Condensed" w:hAnsi="Barlow Condensed"/>
+          <w:color w:val="FF0000"/>
+          <w:sz w:val="32"/>
+          <w:szCs w:val="32"/>
+          <w:lang w:val="en-US"/>
+        </w:rPr>
+        <w:t>chức</w:t>
+      </w:r>
+      <w:proofErr w:type="spellEnd"/>
+      <w:r>
+        <w:rPr>
+          <w:rFonts w:ascii="Barlow Condensed" w:hAnsi="Barlow Condensed"/>
+          <w:color w:val="FF0000"/>
+          <w:sz w:val="32"/>
+          <w:szCs w:val="32"/>
+          <w:lang w:val="en-US"/>
+        </w:rPr>
+        <w:t xml:space="preserve"> </w:t>
+      </w:r>
+      <w:proofErr w:type="spellStart"/>
+      <w:r>
+        <w:rPr>
+          <w:rFonts w:ascii="Barlow Condensed" w:hAnsi="Barlow Condensed"/>
+          <w:color w:val="FF0000"/>
+          <w:sz w:val="32"/>
+          <w:szCs w:val="32"/>
+          <w:lang w:val="en-US"/>
+        </w:rPr>
+        <w:t>năng</w:t>
+      </w:r>
+      <w:proofErr w:type="spellEnd"/>
+      <w:r>
+        <w:rPr>
+          <w:rFonts w:ascii="Barlow Condensed" w:hAnsi="Barlow Condensed"/>
+          <w:color w:val="FF0000"/>
+          <w:sz w:val="32"/>
+          <w:szCs w:val="32"/>
+          <w:lang w:val="en-US"/>
+        </w:rPr>
+        <w:t xml:space="preserve"> </w:t>
+      </w:r>
+      <w:proofErr w:type="spellStart"/>
+      <w:r>
+        <w:rPr>
+          <w:rFonts w:ascii="Barlow Condensed" w:hAnsi="Barlow Condensed"/>
+          <w:color w:val="FF0000"/>
+          <w:sz w:val="32"/>
+          <w:szCs w:val="32"/>
+          <w:lang w:val="en-US"/>
+        </w:rPr>
+        <w:t>Sản</w:t>
+      </w:r>
+      <w:proofErr w:type="spellEnd"/>
+      <w:r>
+        <w:rPr>
+          <w:rFonts w:ascii="Barlow Condensed" w:hAnsi="Barlow Condensed"/>
+          <w:color w:val="FF0000"/>
+          <w:sz w:val="32"/>
+          <w:szCs w:val="32"/>
+          <w:lang w:val="en-US"/>
+        </w:rPr>
+        <w:t xml:space="preserve"> </w:t>
+      </w:r>
+      <w:proofErr w:type="spellStart"/>
+      <w:r>
+        <w:rPr>
+          <w:rFonts w:ascii="Barlow Condensed" w:hAnsi="Barlow Condensed"/>
+          <w:color w:val="FF0000"/>
+          <w:sz w:val="32"/>
+          <w:szCs w:val="32"/>
+          <w:lang w:val="en-US"/>
+        </w:rPr>
+        <w:t>phẩm</w:t>
+      </w:r>
+      <w:proofErr w:type="spellEnd"/>
+      <w:r>
+        <w:rPr>
+          <w:rFonts w:ascii="Barlow Condensed" w:hAnsi="Barlow Condensed"/>
+          <w:color w:val="FF0000"/>
+          <w:sz w:val="32"/>
+          <w:szCs w:val="32"/>
+          <w:lang w:val="en-US"/>
+        </w:rPr>
+        <w:t xml:space="preserve"> </w:t>
+      </w:r>
+      <w:proofErr w:type="spellStart"/>
+      <w:r>
+        <w:rPr>
+          <w:rFonts w:ascii="Barlow Condensed" w:hAnsi="Barlow Condensed"/>
+          <w:color w:val="FF0000"/>
+          <w:sz w:val="32"/>
+          <w:szCs w:val="32"/>
+          <w:lang w:val="en-US"/>
+        </w:rPr>
+        <w:t>hoặc</w:t>
+      </w:r>
+      <w:proofErr w:type="spellEnd"/>
+      <w:r>
+        <w:rPr>
+          <w:rFonts w:ascii="Barlow Condensed" w:hAnsi="Barlow Condensed"/>
+          <w:color w:val="FF0000"/>
+          <w:sz w:val="32"/>
+          <w:szCs w:val="32"/>
+          <w:lang w:val="en-US"/>
+        </w:rPr>
+        <w:t xml:space="preserve"> </w:t>
+      </w:r>
+      <w:proofErr w:type="spellStart"/>
+      <w:r>
+        <w:rPr>
+          <w:rFonts w:ascii="Barlow Condensed" w:hAnsi="Barlow Condensed"/>
+          <w:color w:val="FF0000"/>
+          <w:sz w:val="32"/>
+          <w:szCs w:val="32"/>
+          <w:lang w:val="en-US"/>
+        </w:rPr>
+        <w:t>Cấu</w:t>
+      </w:r>
+      <w:proofErr w:type="spellEnd"/>
+      <w:r>
+        <w:rPr>
+          <w:rFonts w:ascii="Barlow Condensed" w:hAnsi="Barlow Condensed"/>
+          <w:color w:val="FF0000"/>
+          <w:sz w:val="32"/>
+          <w:szCs w:val="32"/>
+          <w:lang w:val="en-US"/>
+        </w:rPr>
+        <w:t xml:space="preserve"> </w:t>
+      </w:r>
+      <w:proofErr w:type="spellStart"/>
+      <w:r>
+        <w:rPr>
+          <w:rFonts w:ascii="Barlow Condensed" w:hAnsi="Barlow Condensed"/>
+          <w:color w:val="FF0000"/>
+          <w:sz w:val="32"/>
+          <w:szCs w:val="32"/>
+          <w:lang w:val="en-US"/>
+        </w:rPr>
+        <w:t>hình</w:t>
+      </w:r>
+      <w:proofErr w:type="spellEnd"/>
+      <w:r>
+        <w:rPr>
+          <w:rFonts w:ascii="Barlow Condensed" w:hAnsi="Barlow Condensed"/>
+          <w:color w:val="FF0000"/>
+          <w:sz w:val="32"/>
+          <w:szCs w:val="32"/>
+          <w:lang w:val="en-US"/>
+        </w:rPr>
+        <w:t xml:space="preserve"> </w:t>
+      </w:r>
+      <w:proofErr w:type="spellStart"/>
+      <w:r>
+        <w:rPr>
+          <w:rFonts w:ascii="Barlow Condensed" w:hAnsi="Barlow Condensed"/>
+          <w:color w:val="FF0000"/>
+          <w:sz w:val="32"/>
+          <w:szCs w:val="32"/>
+          <w:lang w:val="en-US"/>
+        </w:rPr>
+        <w:t>của</w:t>
+      </w:r>
+      <w:proofErr w:type="spellEnd"/>
+      <w:r>
+        <w:rPr>
+          <w:rFonts w:ascii="Barlow Condensed" w:hAnsi="Barlow Condensed"/>
+          <w:color w:val="FF0000"/>
+          <w:sz w:val="32"/>
+          <w:szCs w:val="32"/>
+          <w:lang w:val="en-US"/>
+        </w:rPr>
+        <w:t xml:space="preserve"> </w:t>
+      </w:r>
+      <w:proofErr w:type="spellStart"/>
+      <w:r>
+        <w:rPr>
+          <w:rFonts w:ascii="Barlow Condensed" w:hAnsi="Barlow Condensed"/>
+          <w:color w:val="FF0000"/>
+          <w:sz w:val="32"/>
+          <w:szCs w:val="32"/>
+          <w:lang w:val="en-US"/>
+        </w:rPr>
+        <w:t>giải</w:t>
+      </w:r>
+      <w:proofErr w:type="spellEnd"/>
+      <w:r>
+        <w:rPr>
+          <w:rFonts w:ascii="Barlow Condensed" w:hAnsi="Barlow Condensed"/>
+          <w:color w:val="FF0000"/>
+          <w:sz w:val="32"/>
+          <w:szCs w:val="32"/>
+          <w:lang w:val="en-US"/>
+        </w:rPr>
+        <w:t xml:space="preserve"> </w:t>
+      </w:r>
+      <w:proofErr w:type="spellStart"/>
+      <w:r>
+        <w:rPr>
+          <w:rFonts w:ascii="Barlow Condensed" w:hAnsi="Barlow Condensed"/>
+          <w:color w:val="FF0000"/>
+          <w:sz w:val="32"/>
+          <w:szCs w:val="32"/>
+          <w:lang w:val="en-US"/>
+        </w:rPr>
+        <w:t>pháp</w:t>
+      </w:r>
+      <w:proofErr w:type="spellEnd"/>
+      <w:r>
+        <w:rPr>
+          <w:rFonts w:ascii="Barlow Condensed" w:hAnsi="Barlow Condensed"/>
+          <w:color w:val="FF0000"/>
+          <w:sz w:val="32"/>
+          <w:szCs w:val="32"/>
+          <w:lang w:val="en-US"/>
+        </w:rPr>
+        <w:t xml:space="preserve">] </w:t>
+      </w:r>
+    </w:p>
+    <w:tbl>
+      <w:tblPr>
+        <w:tblStyle w:val="TableGrid"/>
+        <w:tblW w:w="0" w:type="auto"/>
+        <w:tblLook w:val="04A0" w:firstRow="1" w:lastRow="0" w:firstColumn="1" w:lastColumn="0" w:noHBand="0" w:noVBand="1"/>
+      </w:tblPr>
+      <w:tblGrid>
+        <w:gridCol w:w="9627"/>
+      </w:tblGrid>
+      <w:tr>
+        <w:tc>
+          <w:tcPr>
+            <w:tcW w:w="9627" w:type="dxa"/>
+          </w:tcPr>
+          <w:p>
+            <w:pPr>
+              <w:spacing w:line="312" w:lineRule="auto"/>
+              <w:rPr>
+                <w:rFonts w:ascii="Barlow Condensed" w:hAnsi="Barlow Condensed"/>
+                <w:color w:val="FF0000"/>
+                <w:sz w:val="32"/>
+                <w:szCs w:val="32"/>
+                <w:lang w:val="en-US"/>
+              </w:rPr>
+            </w:pPr>
+            <w:r>
+              <w:rPr>
+                <w:rFonts w:ascii="Barlow Condensed" w:hAnsi="Barlow Condensed"/>
+                <w:noProof/>
+                <w:color w:val="FF0000"/>
+                <w:sz w:val="32"/>
+                <w:szCs w:val="32"/>
+                <w:lang w:val="en-US"/>
+              </w:rPr>
+              <w:drawing>
+                <wp:inline distT="0" distB="0" distL="0" distR="0" wp14:anchorId="418B05B7" wp14:editId="662BEE70">
+                  <wp:extent cx="5985510" cy="3824605"/>
+                  <wp:effectExtent l="0" t="0" r="0" b="0"/>
+                  <wp:docPr id="9" name="Picture 9"/>
+                  <wp:cNvGraphicFramePr>
+                    <a:graphicFrameLocks xmlns:a="http://schemas.openxmlformats.org/drawingml/2006/main" noChangeAspect="1"/>
+                  </wp:cNvGraphicFramePr>
+                  <a:graphic xmlns:a="http://schemas.openxmlformats.org/drawingml/2006/main">
+                    <a:graphicData uri="http://schemas.openxmlformats.org/drawingml/2006/picture">
+                      <pic:pic xmlns:pic="http://schemas.openxmlformats.org/drawingml/2006/picture">
+                        <pic:nvPicPr>
+                          <pic:cNvPr id="9" name="Ảnh chụp Màn hình 2020-05-01 lúc 3.47.04 CH.png"/>
+                          <pic:cNvPicPr/>
+                        </pic:nvPicPr>
+                        <pic:blipFill>
+                          <a:blip r:embed="rId15" cstate="print">
+                            <a:extLst>
+                              <a:ext uri="{28A0092B-C50C-407E-A947-70E740481C1C}">
+                                <a14:useLocalDpi xmlns:a14="http://schemas.microsoft.com/office/drawing/2010/main" val="0"/>
+                              </a:ext>
+                            </a:extLst>
+                          </a:blip>
+                          <a:stretch>
+                            <a:fillRect/>
+                          </a:stretch>
+                        </pic:blipFill>
+                        <pic:spPr>
+                          <a:xfrm>
+                            <a:off x="0" y="0"/>
+                            <a:ext cx="5987128" cy="3825639"/>
+                          </a:xfrm>
+                          <a:prstGeom prst="rect">
+                            <a:avLst/>
+                          </a:prstGeom>
+                        </pic:spPr>
+                      </pic:pic>
+                    </a:graphicData>
+                  </a:graphic>
+                </wp:inline>
+              </w:drawing>
+            </w:r>
+          </w:p>
+          <w:p>
+            <w:pPr>
+              <w:spacing w:line="312" w:lineRule="auto"/>
+              <w:rPr>
+                <w:rFonts w:ascii="Barlow Condensed" w:hAnsi="Barlow Condensed"/>
+                <w:color w:val="FF0000"/>
+                <w:sz w:val="32"/>
+                <w:szCs w:val="32"/>
+                <w:lang w:val="en-US"/>
+              </w:rPr>
+            </w:pPr>
+            <w:r>
+              <w:rPr>
+                <w:rFonts w:ascii="Barlow Condensed" w:hAnsi="Barlow Condensed"/>
+                <w:noProof/>
+                <w:color w:val="FF0000"/>
+                <w:sz w:val="32"/>
+                <w:szCs w:val="32"/>
+                <w:lang w:val="en-US"/>
+              </w:rPr>
+              <w:lastRenderedPageBreak/>
+              <w:drawing>
+                <wp:inline distT="0" distB="0" distL="0" distR="0" wp14:anchorId="4FD94146" wp14:editId="205CB198">
+                  <wp:extent cx="5967167" cy="3824605"/>
+                  <wp:effectExtent l="0" t="0" r="1905" b="0"/>
+                  <wp:docPr id="10" name="Picture 10"/>
+                  <wp:cNvGraphicFramePr>
+                    <a:graphicFrameLocks xmlns:a="http://schemas.openxmlformats.org/drawingml/2006/main" noChangeAspect="1"/>
+                  </wp:cNvGraphicFramePr>
+                  <a:graphic xmlns:a="http://schemas.openxmlformats.org/drawingml/2006/main">
+                    <a:graphicData uri="http://schemas.openxmlformats.org/drawingml/2006/picture">
+                      <pic:pic xmlns:pic="http://schemas.openxmlformats.org/drawingml/2006/picture">
+                        <pic:nvPicPr>
+                          <pic:cNvPr id="10" name="Ảnh chụp Màn hình 2020-05-01 lúc 3.57.16 CH.png"/>
+                          <pic:cNvPicPr/>
+                        </pic:nvPicPr>
+                        <pic:blipFill>
+                          <a:blip r:embed="rId16" cstate="print">
+                            <a:extLst>
+                              <a:ext uri="{28A0092B-C50C-407E-A947-70E740481C1C}">
+                                <a14:useLocalDpi xmlns:a14="http://schemas.microsoft.com/office/drawing/2010/main" val="0"/>
+                              </a:ext>
+                            </a:extLst>
+                          </a:blip>
+                          <a:stretch>
+                            <a:fillRect/>
+                          </a:stretch>
+                        </pic:blipFill>
+                        <pic:spPr>
+                          <a:xfrm>
+                            <a:off x="0" y="0"/>
+                            <a:ext cx="5970158" cy="3826522"/>
+                          </a:xfrm>
+                          <a:prstGeom prst="rect">
+                            <a:avLst/>
+                          </a:prstGeom>
+                        </pic:spPr>
+                      </pic:pic>
+                    </a:graphicData>
+                  </a:graphic>
+                </wp:inline>
+              </w:drawing>
+            </w:r>
+          </w:p>
+        </w:tc>
+      </w:tr>
+    </w:tbl>
+    <w:p>
+      <w:pPr>
+        <w:pStyle w:val="ListParagraph"/>
+        <w:numPr>
+          <w:ilvl w:val="0"/>
+          <w:numId w:val="11"/>
+        </w:numPr>
+        <w:spacing w:line="312" w:lineRule="auto"/>
+        <w:rPr>
+          <w:rFonts w:ascii="Barlow Condensed" w:hAnsi="Barlow Condensed"/>
+          <w:color w:val="FF0000"/>
+          <w:sz w:val="32"/>
+          <w:szCs w:val="32"/>
+        </w:rPr>
+      </w:pPr>
+      <w:r>
+        <w:rPr>
+          <w:rFonts w:ascii="Barlow Condensed" w:hAnsi="Barlow Condensed"/>
+          <w:color w:val="FF0000"/>
+          <w:sz w:val="32"/>
+          <w:szCs w:val="32"/>
+        </w:rPr>
+        <w:lastRenderedPageBreak/>
+        <w:t>Cập nhật này: 1 – 5 – 2020</w:t>
+      </w:r>
+    </w:p>
+    <w:p>
+      <w:pPr>
+        <w:spacing w:line="312" w:lineRule="auto"/>
+        <w:rPr>
+          <w:rFonts w:ascii="Barlow Condensed" w:hAnsi="Barlow Condensed"/>
+          <w:color w:val="FF0000"/>
+          <w:sz w:val="32"/>
+          <w:szCs w:val="32"/>
+        </w:rPr>
+      </w:pPr>
+      <w:r>
+        <w:rPr>
+          <w:rFonts w:ascii="Barlow Condensed" w:hAnsi="Barlow Condensed"/>
+          <w:color w:val="FF0000"/>
+          <w:sz w:val="32"/>
+          <w:szCs w:val="32"/>
+        </w:rPr>
+        <w:t>Đã cài đặt được Zimbra và sử dụng các quyền quản trị và tạo các mail ở dạng nội bộ.</w:t>
+      </w:r>
+      <w:bookmarkStart w:id="0" w:name="_GoBack"/>
+      <w:bookmarkEnd w:id="0"/>
+    </w:p>
+    <w:p>
+      <w:pPr>
+        <w:pStyle w:val="ListParagraph"/>
+        <w:spacing w:line="312" w:lineRule="auto"/>
+        <w:ind w:left="1080"/>
+        <w:rPr>
+          <w:rFonts w:ascii="Barlow Condensed" w:hAnsi="Barlow Condensed"/>
+          <w:sz w:val="32"/>
+          <w:szCs w:val="32"/>
+          <w:lang w:val="en-US"/>
+        </w:rPr>
+      </w:pPr>
+    </w:p>
     <w:p>
       <w:pPr>
         <w:spacing w:line="312" w:lineRule="auto"/>
@@ -8442,6 +8694,96 @@
     </w:lvl>
   </w:abstractNum>
   <w:abstractNum w:abstractNumId="9" w15:restartNumberingAfterBreak="0">
+    <w:nsid w:val="62482D5B"/>
+    <w:multiLevelType w:val="hybridMultilevel"/>
+    <w:tmpl w:val="8536FE64"/>
+    <w:lvl w:ilvl="0" w:tplc="319A66A6">
+      <w:start w:val="1"/>
+      <w:numFmt w:val="lowerLetter"/>
+      <w:lvlText w:val="%1."/>
+      <w:lvlJc w:val="left"/>
+      <w:pPr>
+        <w:ind w:left="1080" w:hanging="360"/>
+      </w:pPr>
+      <w:rPr>
+        <w:b/>
+        <w:bCs/>
+      </w:rPr>
+    </w:lvl>
+    <w:lvl w:ilvl="1" w:tplc="04090019" w:tentative="1">
+      <w:start w:val="1"/>
+      <w:numFmt w:val="lowerLetter"/>
+      <w:lvlText w:val="%2."/>
+      <w:lvlJc w:val="left"/>
+      <w:pPr>
+        <w:ind w:left="1440" w:hanging="360"/>
+      </w:pPr>
+    </w:lvl>
+    <w:lvl w:ilvl="2" w:tplc="0409001B" w:tentative="1">
+      <w:start w:val="1"/>
+      <w:numFmt w:val="lowerRoman"/>
+      <w:lvlText w:val="%3."/>
+      <w:lvlJc w:val="right"/>
+      <w:pPr>
+        <w:ind w:left="2160" w:hanging="180"/>
+      </w:pPr>
+    </w:lvl>
+    <w:lvl w:ilvl="3" w:tplc="0409000F" w:tentative="1">
+      <w:start w:val="1"/>
+      <w:numFmt w:val="decimal"/>
+      <w:lvlText w:val="%4."/>
+      <w:lvlJc w:val="left"/>
+      <w:pPr>
+        <w:ind w:left="2880" w:hanging="360"/>
+      </w:pPr>
+    </w:lvl>
+    <w:lvl w:ilvl="4" w:tplc="04090019" w:tentative="1">
+      <w:start w:val="1"/>
+      <w:numFmt w:val="lowerLetter"/>
+      <w:lvlText w:val="%5."/>
+      <w:lvlJc w:val="left"/>
+      <w:pPr>
+        <w:ind w:left="3600" w:hanging="360"/>
+      </w:pPr>
+    </w:lvl>
+    <w:lvl w:ilvl="5" w:tplc="0409001B" w:tentative="1">
+      <w:start w:val="1"/>
+      <w:numFmt w:val="lowerRoman"/>
+      <w:lvlText w:val="%6."/>
+      <w:lvlJc w:val="right"/>
+      <w:pPr>
+        <w:ind w:left="4320" w:hanging="180"/>
+      </w:pPr>
+    </w:lvl>
+    <w:lvl w:ilvl="6" w:tplc="0409000F" w:tentative="1">
+      <w:start w:val="1"/>
+      <w:numFmt w:val="decimal"/>
+      <w:lvlText w:val="%7."/>
+      <w:lvlJc w:val="left"/>
+      <w:pPr>
+        <w:ind w:left="5040" w:hanging="360"/>
+      </w:pPr>
+    </w:lvl>
+    <w:lvl w:ilvl="7" w:tplc="04090019" w:tentative="1">
+      <w:start w:val="1"/>
+      <w:numFmt w:val="lowerLetter"/>
+      <w:lvlText w:val="%8."/>
+      <w:lvlJc w:val="left"/>
+      <w:pPr>
+        <w:ind w:left="5760" w:hanging="360"/>
+      </w:pPr>
+    </w:lvl>
+    <w:lvl w:ilvl="8" w:tplc="0409001B" w:tentative="1">
+      <w:start w:val="1"/>
+      <w:numFmt w:val="lowerRoman"/>
+      <w:lvlText w:val="%9."/>
+      <w:lvlJc w:val="right"/>
+      <w:pPr>
+        <w:ind w:left="6480" w:hanging="180"/>
+      </w:pPr>
+    </w:lvl>
+  </w:abstractNum>
+  <w:abstractNum w:abstractNumId="10" w15:restartNumberingAfterBreak="0">
     <w:nsid w:val="784673A4"/>
     <w:multiLevelType w:val="hybridMultilevel"/>
     <w:tmpl w:val="36E8DB6A"/>
@@ -8554,7 +8896,7 @@
       </w:rPr>
     </w:lvl>
   </w:abstractNum>
-  <w:abstractNum w:abstractNumId="10" w15:restartNumberingAfterBreak="0">
+  <w:abstractNum w:abstractNumId="11" w15:restartNumberingAfterBreak="0">
     <w:nsid w:val="7CBD21B7"/>
     <w:multiLevelType w:val="hybridMultilevel"/>
     <w:tmpl w:val="2EF25088"/>
@@ -8683,7 +9025,7 @@
     <w:abstractNumId w:val="3"/>
   </w:num>
   <w:num w:numId="6">
-    <w:abstractNumId w:val="10"/>
+    <w:abstractNumId w:val="11"/>
   </w:num>
   <w:num w:numId="7">
     <w:abstractNumId w:val="0"/>
@@ -8695,10 +9037,13 @@
     <w:abstractNumId w:val="7"/>
   </w:num>
   <w:num w:numId="10">
-    <w:abstractNumId w:val="9"/>
+    <w:abstractNumId w:val="10"/>
   </w:num>
   <w:num w:numId="11">
     <w:abstractNumId w:val="6"/>
+  </w:num>
+  <w:num w:numId="12">
+    <w:abstractNumId w:val="9"/>
   </w:num>
 </w:numbering>
 </file>
@@ -9679,7 +10024,7 @@
 </file>
 
 <file path=customXml/itemProps1.xml><?xml version="1.0" encoding="utf-8"?>
-<ds:datastoreItem xmlns:ds="http://schemas.openxmlformats.org/officeDocument/2006/customXml" ds:itemID="{A0F9FFAD-14DF-FB4D-822B-D2FD059FBD8A}">
+<ds:datastoreItem xmlns:ds="http://schemas.openxmlformats.org/officeDocument/2006/customXml" ds:itemID="{5CC6F53A-9023-1D49-AEA5-B60A7F2695D9}">
   <ds:schemaRefs>
     <ds:schemaRef ds:uri="http://schemas.openxmlformats.org/officeDocument/2006/bibliography"/>
   </ds:schemaRefs>

</xml_diff>